<commit_message>
update the project repport
</commit_message>
<xml_diff>
--- a/X-165-P-NoSQL-NardouThomas-rapport.docx
+++ b/X-165-P-NoSQL-NardouThomas-rapport.docx
@@ -57,7 +57,7 @@
                     </pic:cNvPicPr>
                   </pic:nvPicPr>
                   <pic:blipFill>
-                    <a:blip r:embed="rId7">
+                    <a:blip r:embed="rId8">
                       <a:extLst>
                         <a:ext uri="{28A0092B-C50C-407E-A947-70E740481C1C}">
                           <a14:useLocalDpi xmlns:a14="http://schemas.microsoft.com/office/drawing/2010/main" val="0"/>
@@ -331,7 +331,11 @@
     <w:sdt>
       <w:sdtPr>
         <w:rPr>
-          <w:lang w:val="fr-FR"/>
+          <w:rFonts w:asciiTheme="minorHAnsi" w:eastAsiaTheme="minorHAnsi" w:hAnsiTheme="minorHAnsi" w:cstheme="minorBidi"/>
+          <w:color w:val="auto"/>
+          <w:sz w:val="22"/>
+          <w:szCs w:val="22"/>
+          <w:lang w:val="fr-FR" w:eastAsia="en-US"/>
         </w:rPr>
         <w:id w:val="-1836903152"/>
         <w:docPartObj>
@@ -341,13 +345,8 @@
       </w:sdtPr>
       <w:sdtEndPr>
         <w:rPr>
-          <w:rFonts w:asciiTheme="minorHAnsi" w:eastAsiaTheme="minorHAnsi" w:hAnsiTheme="minorHAnsi" w:cstheme="minorBidi"/>
           <w:b/>
           <w:bCs/>
-          <w:color w:val="auto"/>
-          <w:sz w:val="22"/>
-          <w:szCs w:val="22"/>
-          <w:lang w:eastAsia="en-US"/>
         </w:rPr>
       </w:sdtEndPr>
       <w:sdtContent>
@@ -369,7 +368,9 @@
               <w:tab w:val="right" w:leader="dot" w:pos="9062"/>
             </w:tabs>
             <w:rPr>
+              <w:rFonts w:eastAsiaTheme="minorEastAsia"/>
               <w:noProof/>
+              <w:lang w:eastAsia="fr-CH"/>
             </w:rPr>
           </w:pPr>
           <w:r>
@@ -381,7 +382,7 @@
           <w:r>
             <w:fldChar w:fldCharType="separate"/>
           </w:r>
-          <w:hyperlink w:anchor="_Toc157758303" w:history="1">
+          <w:hyperlink w:anchor="_Toc158371750" w:history="1">
             <w:r>
               <w:rPr>
                 <w:rStyle w:val="Lienhypertexte"/>
@@ -408,7 +409,7 @@
                 <w:noProof/>
                 <w:webHidden/>
               </w:rPr>
-              <w:instrText xml:space="preserve"> PAGEREF _Toc157758303 \h </w:instrText>
+              <w:instrText xml:space="preserve"> PAGEREF _Toc158371750 \h </w:instrText>
             </w:r>
             <w:r>
               <w:rPr>
@@ -440,6 +441,76 @@
           </w:hyperlink>
         </w:p>
         <w:p>
+          <w:pPr>
+            <w:pStyle w:val="TM1"/>
+            <w:tabs>
+              <w:tab w:val="right" w:leader="dot" w:pos="9062"/>
+            </w:tabs>
+            <w:rPr>
+              <w:rFonts w:eastAsiaTheme="minorEastAsia"/>
+              <w:noProof/>
+              <w:lang w:eastAsia="fr-CH"/>
+            </w:rPr>
+          </w:pPr>
+          <w:hyperlink w:anchor="_Toc158371751" w:history="1">
+            <w:r>
+              <w:rPr>
+                <w:rStyle w:val="Lienhypertexte"/>
+                <w:noProof/>
+              </w:rPr>
+              <w:t>Point G : Sauvegarde la base de données</w:t>
+            </w:r>
+            <w:r>
+              <w:rPr>
+                <w:noProof/>
+                <w:webHidden/>
+              </w:rPr>
+              <w:tab/>
+            </w:r>
+            <w:r>
+              <w:rPr>
+                <w:noProof/>
+                <w:webHidden/>
+              </w:rPr>
+              <w:fldChar w:fldCharType="begin"/>
+            </w:r>
+            <w:r>
+              <w:rPr>
+                <w:noProof/>
+                <w:webHidden/>
+              </w:rPr>
+              <w:instrText xml:space="preserve"> PAGEREF _Toc158371751 \h </w:instrText>
+            </w:r>
+            <w:r>
+              <w:rPr>
+                <w:noProof/>
+                <w:webHidden/>
+              </w:rPr>
+            </w:r>
+            <w:r>
+              <w:rPr>
+                <w:noProof/>
+                <w:webHidden/>
+              </w:rPr>
+              <w:fldChar w:fldCharType="separate"/>
+            </w:r>
+            <w:r>
+              <w:rPr>
+                <w:noProof/>
+                <w:webHidden/>
+              </w:rPr>
+              <w:t>4</w:t>
+            </w:r>
+            <w:r>
+              <w:rPr>
+                <w:noProof/>
+                <w:webHidden/>
+              </w:rPr>
+              <w:fldChar w:fldCharType="end"/>
+            </w:r>
+          </w:hyperlink>
+        </w:p>
+        <w:p>
           <w:r>
             <w:rPr>
               <w:b/>
@@ -468,12 +539,14 @@
       <w:pPr>
         <w:pStyle w:val="Titre1"/>
       </w:pPr>
-      <w:bookmarkStart w:id="0" w:name="_Toc157758303"/>
+      <w:bookmarkStart w:id="0" w:name="_Point_A_:"/>
+      <w:bookmarkStart w:id="1" w:name="_Toc158371750"/>
+      <w:bookmarkEnd w:id="0"/>
       <w:r>
         <w:lastRenderedPageBreak/>
         <w:t>Point A : Restore de la base de données</w:t>
       </w:r>
-      <w:bookmarkEnd w:id="0"/>
+      <w:bookmarkEnd w:id="1"/>
       <w:r>
         <w:t xml:space="preserve"> </w:t>
       </w:r>
@@ -541,7 +614,7 @@
                     </pic:cNvPicPr>
                   </pic:nvPicPr>
                   <pic:blipFill>
-                    <a:blip r:embed="rId8">
+                    <a:blip r:embed="rId9">
                       <a:extLst>
                         <a:ext uri="{28A0092B-C50C-407E-A947-70E740481C1C}">
                           <a14:useLocalDpi xmlns:a14="http://schemas.microsoft.com/office/drawing/2010/main" val="0"/>
@@ -667,6 +740,41 @@
         </w:numPr>
       </w:pPr>
       <w:r>
+        <w:t>"</w:t>
+      </w:r>
+      <w:proofErr w:type="spellStart"/>
+      <w:r>
+        <w:t>mongorestore</w:t>
+      </w:r>
+      <w:proofErr w:type="spellEnd"/>
+      <w:r>
+        <w:t xml:space="preserve">" : </w:t>
+      </w:r>
+    </w:p>
+    <w:p>
+      <w:pPr>
+        <w:pStyle w:val="Paragraphedeliste"/>
+        <w:ind w:left="1440"/>
+      </w:pPr>
+      <w:r>
+        <w:t>Cette partie signifie que l’on va restaurer le dump d’une base de données</w:t>
+      </w:r>
+    </w:p>
+    <w:p>
+      <w:pPr>
+        <w:pStyle w:val="Paragraphedeliste"/>
+        <w:ind w:left="1440"/>
+      </w:pPr>
+    </w:p>
+    <w:p>
+      <w:pPr>
+        <w:pStyle w:val="Paragraphedeliste"/>
+        <w:numPr>
+          <w:ilvl w:val="1"/>
+          <w:numId w:val="1"/>
+        </w:numPr>
+      </w:pPr>
+      <w:r>
         <w:t xml:space="preserve">"- -uri" : </w:t>
       </w:r>
     </w:p>
@@ -703,7 +811,15 @@
         <w:t>indique justement</w:t>
       </w:r>
       <w:r>
-        <w:t xml:space="preserve"> qu’il s’git d’un serveur mongodb, le "</w:t>
+        <w:t xml:space="preserve"> qu’il s’git d’un serveur </w:t>
+      </w:r>
+      <w:proofErr w:type="spellStart"/>
+      <w:r>
+        <w:t>mongodb</w:t>
+      </w:r>
+      <w:proofErr w:type="spellEnd"/>
+      <w:r>
+        <w:t>, le "</w:t>
       </w:r>
       <w:proofErr w:type="spellStart"/>
       <w:proofErr w:type="gramStart"/>
@@ -771,19 +887,7 @@
         <w:t xml:space="preserve"> </w:t>
       </w:r>
       <w:r>
-        <w:t>Spécifie</w:t>
-      </w:r>
-      <w:r>
-        <w:t>r</w:t>
-      </w:r>
-      <w:r>
-        <w:t xml:space="preserve"> la base de données d'authentification dans laquelle l</w:t>
-      </w:r>
-      <w:r>
-        <w:t xml:space="preserve">’utilisateur </w:t>
-      </w:r>
-      <w:r>
-        <w:t>a été créé</w:t>
+        <w:t>Spécifier la base de données d'authentification dans laquelle l’utilisateur a été créé</w:t>
       </w:r>
       <w:r>
         <w:t xml:space="preserve"> dans notre cas il s’agit "d’admin"</w:t>
@@ -858,8 +962,297 @@
         <w:t>Cette partie permet de restaurer la base de données à partir d’un fichier d’archive dans notre car il s’agit du fichier "db_mflix.gz".</w:t>
       </w:r>
     </w:p>
+    <w:p>
+      <w:r>
+        <w:br w:type="page"/>
+      </w:r>
+    </w:p>
+    <w:p>
+      <w:pPr>
+        <w:pStyle w:val="Titre1"/>
+      </w:pPr>
+      <w:bookmarkStart w:id="2" w:name="_Toc158371751"/>
+      <w:r>
+        <w:lastRenderedPageBreak/>
+        <w:t>Point G : Sauvegarde la base de données</w:t>
+      </w:r>
+      <w:bookmarkEnd w:id="2"/>
+      <w:r>
+        <w:t xml:space="preserve"> </w:t>
+      </w:r>
+    </w:p>
+    <w:p>
+      <w:r>
+        <w:t xml:space="preserve">La sauvegarde </w:t>
+      </w:r>
+      <w:r>
+        <w:t>est un élément très important</w:t>
+      </w:r>
+      <w:r>
+        <w:t xml:space="preserve"> car elle assure la disponibilité d'une version de la base de données à tout moment. </w:t>
+      </w:r>
+      <w:r>
+        <w:t>Comme ça e</w:t>
+      </w:r>
+      <w:r>
+        <w:t>n cas d'incident elle permet de restaurer une version antérieure, limitant ainsi les dommages potentiels.</w:t>
+      </w:r>
+    </w:p>
+    <w:p>
+      <w:r>
+        <w:t xml:space="preserve">Pour pouvoir sauvegarder notre base de données en prenant le moins possible d’espace de stockage il est nécessaire d’exécuter cette commande </w:t>
+      </w:r>
+      <w:r>
+        <w:t xml:space="preserve">dans un environnement </w:t>
+      </w:r>
+      <w:r>
+        <w:rPr>
+          <w:rFonts w:ascii="Consolas" w:hAnsi="Consolas"/>
+          <w:b/>
+          <w:bCs/>
+        </w:rPr>
+        <w:t>CMD</w:t>
+      </w:r>
+      <w:r>
+        <w:t xml:space="preserve"> ou encore </w:t>
+      </w:r>
+      <w:r>
+        <w:rPr>
+          <w:rFonts w:ascii="Consolas" w:hAnsi="Consolas"/>
+          <w:b/>
+          <w:bCs/>
+        </w:rPr>
+        <w:t>PowerShell</w:t>
+      </w:r>
+      <w:r>
+        <w:t> :</w:t>
+      </w:r>
+    </w:p>
+    <w:p/>
+    <w:p>
+      <w:pPr>
+        <w:keepNext/>
+      </w:pPr>
+      <w:r>
+        <w:rPr>
+          <w:noProof/>
+        </w:rPr>
+        <w:drawing>
+          <wp:inline distT="0" distB="0" distL="0" distR="0" wp14:anchorId="12AE1482" wp14:editId="42D3B2A7">
+            <wp:extent cx="5762625" cy="1343025"/>
+            <wp:effectExtent l="0" t="0" r="9525" b="9525"/>
+            <wp:docPr id="6" name="Image 6"/>
+            <wp:cNvGraphicFramePr>
+              <a:graphicFrameLocks xmlns:a="http://schemas.openxmlformats.org/drawingml/2006/main" noChangeAspect="1"/>
+            </wp:cNvGraphicFramePr>
+            <a:graphic xmlns:a="http://schemas.openxmlformats.org/drawingml/2006/main">
+              <a:graphicData uri="http://schemas.openxmlformats.org/drawingml/2006/picture">
+                <pic:pic xmlns:pic="http://schemas.openxmlformats.org/drawingml/2006/picture">
+                  <pic:nvPicPr>
+                    <pic:cNvPr id="0" name="Picture 3"/>
+                    <pic:cNvPicPr>
+                      <a:picLocks noChangeAspect="1" noChangeArrowheads="1"/>
+                    </pic:cNvPicPr>
+                  </pic:nvPicPr>
+                  <pic:blipFill>
+                    <a:blip r:embed="rId10">
+                      <a:extLst>
+                        <a:ext uri="{28A0092B-C50C-407E-A947-70E740481C1C}">
+                          <a14:useLocalDpi xmlns:a14="http://schemas.microsoft.com/office/drawing/2010/main" val="0"/>
+                        </a:ext>
+                      </a:extLst>
+                    </a:blip>
+                    <a:srcRect/>
+                    <a:stretch>
+                      <a:fillRect/>
+                    </a:stretch>
+                  </pic:blipFill>
+                  <pic:spPr bwMode="auto">
+                    <a:xfrm>
+                      <a:off x="0" y="0"/>
+                      <a:ext cx="5762625" cy="1343025"/>
+                    </a:xfrm>
+                    <a:prstGeom prst="rect">
+                      <a:avLst/>
+                    </a:prstGeom>
+                    <a:noFill/>
+                    <a:ln>
+                      <a:noFill/>
+                    </a:ln>
+                  </pic:spPr>
+                </pic:pic>
+              </a:graphicData>
+            </a:graphic>
+          </wp:inline>
+        </w:drawing>
+      </w:r>
+    </w:p>
+    <w:p>
+      <w:pPr>
+        <w:pStyle w:val="Lgende"/>
+        <w:jc w:val="center"/>
+      </w:pPr>
+      <w:r>
+        <w:t xml:space="preserve">Figure </w:t>
+      </w:r>
+      <w:fldSimple w:instr=" SEQ Figure \* ARABIC ">
+        <w:r>
+          <w:rPr>
+            <w:noProof/>
+          </w:rPr>
+          <w:t>2</w:t>
+        </w:r>
+      </w:fldSimple>
+      <w:r>
+        <w:t>. Commande pour sauvegarder sa Base de données</w:t>
+      </w:r>
+    </w:p>
+    <w:p/>
+    <w:p>
+      <w:r>
+        <w:t>Pour ce qui est de la commande elle ne change pas énormément à la commande pour restaurer la base de données (</w:t>
+      </w:r>
+      <w:hyperlink w:anchor="_Point_A_:" w:history="1">
+        <w:r>
+          <w:rPr>
+            <w:rStyle w:val="Lienhypertexte"/>
+          </w:rPr>
+          <w:t>Poi</w:t>
+        </w:r>
+        <w:r>
+          <w:rPr>
+            <w:rStyle w:val="Lienhypertexte"/>
+          </w:rPr>
+          <w:t>n</w:t>
+        </w:r>
+        <w:r>
+          <w:rPr>
+            <w:rStyle w:val="Lienhypertexte"/>
+          </w:rPr>
+          <w:t>t A</w:t>
+        </w:r>
+      </w:hyperlink>
+      <w:r>
+        <w:t>)</w:t>
+      </w:r>
+      <w:r>
+        <w:t xml:space="preserve"> mais il y a quelque point qui changent et qui vont être expliquées :</w:t>
+      </w:r>
+    </w:p>
+    <w:p>
+      <w:pPr>
+        <w:pStyle w:val="Paragraphedeliste"/>
+        <w:numPr>
+          <w:ilvl w:val="0"/>
+          <w:numId w:val="1"/>
+        </w:numPr>
+      </w:pPr>
+      <w:r>
+        <w:t xml:space="preserve">mongodump : </w:t>
+      </w:r>
+    </w:p>
+    <w:p>
+      <w:pPr>
+        <w:pStyle w:val="Paragraphedeliste"/>
+      </w:pPr>
+      <w:r>
+        <w:t>Cet élément signifie que l’on va fais un dump/sauvegarde de notre base de données.</w:t>
+      </w:r>
+    </w:p>
+    <w:p>
+      <w:pPr>
+        <w:pStyle w:val="Paragraphedeliste"/>
+      </w:pPr>
+    </w:p>
+    <w:p>
+      <w:pPr>
+        <w:pStyle w:val="Paragraphedeliste"/>
+        <w:numPr>
+          <w:ilvl w:val="0"/>
+          <w:numId w:val="1"/>
+        </w:numPr>
+      </w:pPr>
+      <w:r>
+        <w:t xml:space="preserve">--db : </w:t>
+      </w:r>
+    </w:p>
+    <w:p>
+      <w:pPr>
+        <w:pStyle w:val="Paragraphedeliste"/>
+      </w:pPr>
+      <w:r>
+        <w:t>Cet élément</w:t>
+      </w:r>
+      <w:r>
+        <w:t xml:space="preserve"> veut tout simplement dire que l’ont va sauvegarder la base de données qui possède le nom que l’on a rentré dans notre cas il s’agit de la base de données "</w:t>
+      </w:r>
+      <w:proofErr w:type="spellStart"/>
+      <w:r>
+        <w:t>db_mflix</w:t>
+      </w:r>
+      <w:proofErr w:type="spellEnd"/>
+      <w:r>
+        <w:t>"</w:t>
+      </w:r>
+      <w:r>
+        <w:t>.</w:t>
+      </w:r>
+    </w:p>
+    <w:p>
+      <w:pPr>
+        <w:pStyle w:val="Paragraphedeliste"/>
+      </w:pPr>
+    </w:p>
+    <w:p>
+      <w:pPr>
+        <w:pStyle w:val="Paragraphedeliste"/>
+        <w:numPr>
+          <w:ilvl w:val="0"/>
+          <w:numId w:val="1"/>
+        </w:numPr>
+      </w:pPr>
+      <w:r>
+        <w:t>--gzip :</w:t>
+      </w:r>
+    </w:p>
+    <w:p>
+      <w:pPr>
+        <w:pStyle w:val="Paragraphedeliste"/>
+      </w:pPr>
+      <w:r>
+        <w:t xml:space="preserve">Cela signifie que l’on va compresser </w:t>
+      </w:r>
+      <w:r>
+        <w:t>le résultat de la commande dans notre cas l’archive.</w:t>
+      </w:r>
+    </w:p>
+    <w:p>
+      <w:pPr>
+        <w:pStyle w:val="Paragraphedeliste"/>
+      </w:pPr>
+    </w:p>
+    <w:p>
+      <w:pPr>
+        <w:pStyle w:val="Paragraphedeliste"/>
+        <w:numPr>
+          <w:ilvl w:val="0"/>
+          <w:numId w:val="1"/>
+        </w:numPr>
+      </w:pPr>
+      <w:r>
+        <w:t>--archive :</w:t>
+      </w:r>
+    </w:p>
+    <w:p>
+      <w:pPr>
+        <w:pStyle w:val="Paragraphedeliste"/>
+      </w:pPr>
+      <w:r>
+        <w:t>Cette partie dit que l’on va mettre toute la base de données dans un seul fichier ce qui permet de facilité le transport de la base de données.</w:t>
+      </w:r>
+    </w:p>
     <w:sectPr>
-      <w:footerReference w:type="default" r:id="rId9"/>
+      <w:footerReference w:type="default" r:id="rId11"/>
       <w:pgSz w:w="11906" w:h="16838"/>
       <w:pgMar w:top="1417" w:right="1417" w:bottom="1417" w:left="1417" w:header="708" w:footer="708" w:gutter="0"/>
       <w:cols w:space="708"/>
@@ -1675,6 +2068,98 @@
       <w:szCs w:val="18"/>
     </w:rPr>
   </w:style>
+  <w:style w:type="character" w:styleId="Marquedecommentaire">
+    <w:name w:val="annotation reference"/>
+    <w:basedOn w:val="Policepardfaut"/>
+    <w:uiPriority w:val="99"/>
+    <w:semiHidden/>
+    <w:unhideWhenUsed/>
+    <w:rsid w:val="00CA09FA"/>
+    <w:rPr>
+      <w:sz w:val="16"/>
+      <w:szCs w:val="16"/>
+    </w:rPr>
+  </w:style>
+  <w:style w:type="paragraph" w:styleId="Commentaire">
+    <w:name w:val="annotation text"/>
+    <w:basedOn w:val="Normal"/>
+    <w:link w:val="CommentaireCar"/>
+    <w:uiPriority w:val="99"/>
+    <w:semiHidden/>
+    <w:unhideWhenUsed/>
+    <w:rsid w:val="00CA09FA"/>
+    <w:pPr>
+      <w:spacing w:line="240" w:lineRule="auto"/>
+    </w:pPr>
+    <w:rPr>
+      <w:sz w:val="20"/>
+      <w:szCs w:val="20"/>
+    </w:rPr>
+  </w:style>
+  <w:style w:type="character" w:customStyle="1" w:styleId="CommentaireCar">
+    <w:name w:val="Commentaire Car"/>
+    <w:basedOn w:val="Policepardfaut"/>
+    <w:link w:val="Commentaire"/>
+    <w:uiPriority w:val="99"/>
+    <w:semiHidden/>
+    <w:rsid w:val="00CA09FA"/>
+    <w:rPr>
+      <w:sz w:val="20"/>
+      <w:szCs w:val="20"/>
+    </w:rPr>
+  </w:style>
+  <w:style w:type="paragraph" w:styleId="Objetducommentaire">
+    <w:name w:val="annotation subject"/>
+    <w:basedOn w:val="Commentaire"/>
+    <w:next w:val="Commentaire"/>
+    <w:link w:val="ObjetducommentaireCar"/>
+    <w:uiPriority w:val="99"/>
+    <w:semiHidden/>
+    <w:unhideWhenUsed/>
+    <w:rsid w:val="00CA09FA"/>
+    <w:rPr>
+      <w:b/>
+      <w:bCs/>
+    </w:rPr>
+  </w:style>
+  <w:style w:type="character" w:customStyle="1" w:styleId="ObjetducommentaireCar">
+    <w:name w:val="Objet du commentaire Car"/>
+    <w:basedOn w:val="CommentaireCar"/>
+    <w:link w:val="Objetducommentaire"/>
+    <w:uiPriority w:val="99"/>
+    <w:semiHidden/>
+    <w:rsid w:val="00CA09FA"/>
+    <w:rPr>
+      <w:b/>
+      <w:bCs/>
+      <w:sz w:val="20"/>
+      <w:szCs w:val="20"/>
+    </w:rPr>
+  </w:style>
+  <w:style w:type="character" w:styleId="Mentionnonrsolue">
+    <w:name w:val="Unresolved Mention"/>
+    <w:basedOn w:val="Policepardfaut"/>
+    <w:uiPriority w:val="99"/>
+    <w:semiHidden/>
+    <w:unhideWhenUsed/>
+    <w:rsid w:val="00CA09FA"/>
+    <w:rPr>
+      <w:color w:val="605E5C"/>
+      <w:shd w:val="clear" w:color="auto" w:fill="E1DFDD"/>
+    </w:rPr>
+  </w:style>
+  <w:style w:type="character" w:styleId="Lienhypertextesuivivisit">
+    <w:name w:val="FollowedHyperlink"/>
+    <w:basedOn w:val="Policepardfaut"/>
+    <w:uiPriority w:val="99"/>
+    <w:semiHidden/>
+    <w:unhideWhenUsed/>
+    <w:rsid w:val="00CA09FA"/>
+    <w:rPr>
+      <w:color w:val="954F72" w:themeColor="followedHyperlink"/>
+      <w:u w:val="single"/>
+    </w:rPr>
+  </w:style>
 </w:styles>
 </file>
 
@@ -1971,4 +2456,16 @@
     </a:ext>
   </a:extLst>
 </a:theme>
+</file>
+
+<file path=customXml/item1.xml><?xml version="1.0" encoding="utf-8"?>
+<b:Sources xmlns:b="http://schemas.openxmlformats.org/officeDocument/2006/bibliography" xmlns="http://schemas.openxmlformats.org/officeDocument/2006/bibliography" SelectedStyle="\APASixthEditionOfficeOnline.xsl" StyleName="APA" Version="6"/>
+</file>
+
+<file path=customXml/itemProps1.xml><?xml version="1.0" encoding="utf-8"?>
+<ds:datastoreItem xmlns:ds="http://schemas.openxmlformats.org/officeDocument/2006/customXml" ds:itemID="{4D56260B-1C59-4DFD-B4F6-874D04C11E5D}">
+  <ds:schemaRefs>
+    <ds:schemaRef ds:uri="http://schemas.openxmlformats.org/officeDocument/2006/bibliography"/>
+  </ds:schemaRefs>
+</ds:datastoreItem>
 </file>
</xml_diff>

<commit_message>
je ne sais pas quoi mettre
</commit_message>
<xml_diff>
--- a/X-165-P-NoSQL-NardouThomas-rapport.docx
+++ b/X-165-P-NoSQL-NardouThomas-rapport.docx
@@ -382,13 +382,13 @@
           <w:r>
             <w:fldChar w:fldCharType="separate"/>
           </w:r>
-          <w:hyperlink w:anchor="_Toc158371750" w:history="1">
+          <w:hyperlink w:anchor="_Toc160792417" w:history="1">
             <w:r>
               <w:rPr>
                 <w:rStyle w:val="Lienhypertexte"/>
                 <w:noProof/>
               </w:rPr>
-              <w:t>Point A : Restore de la base de données</w:t>
+              <w:t>Introduction</w:t>
             </w:r>
             <w:r>
               <w:rPr>
@@ -409,7 +409,7 @@
                 <w:noProof/>
                 <w:webHidden/>
               </w:rPr>
-              <w:instrText xml:space="preserve"> PAGEREF _Toc158371750 \h </w:instrText>
+              <w:instrText xml:space="preserve"> PAGEREF _Toc160792417 \h </w:instrText>
             </w:r>
             <w:r>
               <w:rPr>
@@ -452,12 +452,222 @@
               <w:lang w:eastAsia="fr-CH"/>
             </w:rPr>
           </w:pPr>
-          <w:hyperlink w:anchor="_Toc158371751" w:history="1">
+          <w:hyperlink w:anchor="_Toc160792418" w:history="1">
             <w:r>
               <w:rPr>
                 <w:rStyle w:val="Lienhypertexte"/>
                 <w:noProof/>
               </w:rPr>
+              <w:t>Point A : Restore de la base de données</w:t>
+            </w:r>
+            <w:r>
+              <w:rPr>
+                <w:noProof/>
+                <w:webHidden/>
+              </w:rPr>
+              <w:tab/>
+            </w:r>
+            <w:r>
+              <w:rPr>
+                <w:noProof/>
+                <w:webHidden/>
+              </w:rPr>
+              <w:fldChar w:fldCharType="begin"/>
+            </w:r>
+            <w:r>
+              <w:rPr>
+                <w:noProof/>
+                <w:webHidden/>
+              </w:rPr>
+              <w:instrText xml:space="preserve"> PAGEREF _Toc160792418 \h </w:instrText>
+            </w:r>
+            <w:r>
+              <w:rPr>
+                <w:noProof/>
+                <w:webHidden/>
+              </w:rPr>
+            </w:r>
+            <w:r>
+              <w:rPr>
+                <w:noProof/>
+                <w:webHidden/>
+              </w:rPr>
+              <w:fldChar w:fldCharType="separate"/>
+            </w:r>
+            <w:r>
+              <w:rPr>
+                <w:noProof/>
+                <w:webHidden/>
+              </w:rPr>
+              <w:t>3</w:t>
+            </w:r>
+            <w:r>
+              <w:rPr>
+                <w:noProof/>
+                <w:webHidden/>
+              </w:rPr>
+              <w:fldChar w:fldCharType="end"/>
+            </w:r>
+          </w:hyperlink>
+        </w:p>
+        <w:p>
+          <w:pPr>
+            <w:pStyle w:val="TM1"/>
+            <w:tabs>
+              <w:tab w:val="right" w:leader="dot" w:pos="9062"/>
+            </w:tabs>
+            <w:rPr>
+              <w:rFonts w:eastAsiaTheme="minorEastAsia"/>
+              <w:noProof/>
+              <w:lang w:eastAsia="fr-CH"/>
+            </w:rPr>
+          </w:pPr>
+          <w:hyperlink w:anchor="_Toc160792419" w:history="1">
+            <w:r>
+              <w:rPr>
+                <w:rStyle w:val="Lienhypertexte"/>
+                <w:noProof/>
+              </w:rPr>
+              <w:t>Point F : Création des index</w:t>
+            </w:r>
+            <w:r>
+              <w:rPr>
+                <w:noProof/>
+                <w:webHidden/>
+              </w:rPr>
+              <w:tab/>
+            </w:r>
+            <w:r>
+              <w:rPr>
+                <w:noProof/>
+                <w:webHidden/>
+              </w:rPr>
+              <w:fldChar w:fldCharType="begin"/>
+            </w:r>
+            <w:r>
+              <w:rPr>
+                <w:noProof/>
+                <w:webHidden/>
+              </w:rPr>
+              <w:instrText xml:space="preserve"> PAGEREF _Toc160792419 \h </w:instrText>
+            </w:r>
+            <w:r>
+              <w:rPr>
+                <w:noProof/>
+                <w:webHidden/>
+              </w:rPr>
+            </w:r>
+            <w:r>
+              <w:rPr>
+                <w:noProof/>
+                <w:webHidden/>
+              </w:rPr>
+              <w:fldChar w:fldCharType="separate"/>
+            </w:r>
+            <w:r>
+              <w:rPr>
+                <w:noProof/>
+                <w:webHidden/>
+              </w:rPr>
+              <w:t>3</w:t>
+            </w:r>
+            <w:r>
+              <w:rPr>
+                <w:noProof/>
+                <w:webHidden/>
+              </w:rPr>
+              <w:fldChar w:fldCharType="end"/>
+            </w:r>
+          </w:hyperlink>
+        </w:p>
+        <w:p>
+          <w:pPr>
+            <w:pStyle w:val="TM2"/>
+            <w:tabs>
+              <w:tab w:val="right" w:leader="dot" w:pos="9062"/>
+            </w:tabs>
+            <w:rPr>
+              <w:rFonts w:eastAsiaTheme="minorEastAsia"/>
+              <w:noProof/>
+              <w:lang w:eastAsia="fr-CH"/>
+            </w:rPr>
+          </w:pPr>
+          <w:hyperlink w:anchor="_Toc160792420" w:history="1">
+            <w:r>
+              <w:rPr>
+                <w:rStyle w:val="Lienhypertexte"/>
+                <w:noProof/>
+              </w:rPr>
+              <w:t>Exemple :</w:t>
+            </w:r>
+            <w:r>
+              <w:rPr>
+                <w:noProof/>
+                <w:webHidden/>
+              </w:rPr>
+              <w:tab/>
+            </w:r>
+            <w:r>
+              <w:rPr>
+                <w:noProof/>
+                <w:webHidden/>
+              </w:rPr>
+              <w:fldChar w:fldCharType="begin"/>
+            </w:r>
+            <w:r>
+              <w:rPr>
+                <w:noProof/>
+                <w:webHidden/>
+              </w:rPr>
+              <w:instrText xml:space="preserve"> PAGEREF _Toc160792420 \h </w:instrText>
+            </w:r>
+            <w:r>
+              <w:rPr>
+                <w:noProof/>
+                <w:webHidden/>
+              </w:rPr>
+            </w:r>
+            <w:r>
+              <w:rPr>
+                <w:noProof/>
+                <w:webHidden/>
+              </w:rPr>
+              <w:fldChar w:fldCharType="separate"/>
+            </w:r>
+            <w:r>
+              <w:rPr>
+                <w:noProof/>
+                <w:webHidden/>
+              </w:rPr>
+              <w:t>3</w:t>
+            </w:r>
+            <w:r>
+              <w:rPr>
+                <w:noProof/>
+                <w:webHidden/>
+              </w:rPr>
+              <w:fldChar w:fldCharType="end"/>
+            </w:r>
+          </w:hyperlink>
+        </w:p>
+        <w:p>
+          <w:pPr>
+            <w:pStyle w:val="TM1"/>
+            <w:tabs>
+              <w:tab w:val="right" w:leader="dot" w:pos="9062"/>
+            </w:tabs>
+            <w:rPr>
+              <w:rFonts w:eastAsiaTheme="minorEastAsia"/>
+              <w:noProof/>
+              <w:lang w:eastAsia="fr-CH"/>
+            </w:rPr>
+          </w:pPr>
+          <w:hyperlink w:anchor="_Toc160792421" w:history="1">
+            <w:r>
+              <w:rPr>
+                <w:rStyle w:val="Lienhypertexte"/>
+                <w:noProof/>
+              </w:rPr>
               <w:t>Point G : Sauvegarde la base de données</w:t>
             </w:r>
             <w:r>
@@ -479,7 +689,147 @@
                 <w:noProof/>
                 <w:webHidden/>
               </w:rPr>
-              <w:instrText xml:space="preserve"> PAGEREF _Toc158371751 \h </w:instrText>
+              <w:instrText xml:space="preserve"> PAGEREF _Toc160792421 \h </w:instrText>
+            </w:r>
+            <w:r>
+              <w:rPr>
+                <w:noProof/>
+                <w:webHidden/>
+              </w:rPr>
+            </w:r>
+            <w:r>
+              <w:rPr>
+                <w:noProof/>
+                <w:webHidden/>
+              </w:rPr>
+              <w:fldChar w:fldCharType="separate"/>
+            </w:r>
+            <w:r>
+              <w:rPr>
+                <w:noProof/>
+                <w:webHidden/>
+              </w:rPr>
+              <w:t>3</w:t>
+            </w:r>
+            <w:r>
+              <w:rPr>
+                <w:noProof/>
+                <w:webHidden/>
+              </w:rPr>
+              <w:fldChar w:fldCharType="end"/>
+            </w:r>
+          </w:hyperlink>
+        </w:p>
+        <w:p>
+          <w:pPr>
+            <w:pStyle w:val="TM1"/>
+            <w:tabs>
+              <w:tab w:val="right" w:leader="dot" w:pos="9062"/>
+            </w:tabs>
+            <w:rPr>
+              <w:rFonts w:eastAsiaTheme="minorEastAsia"/>
+              <w:noProof/>
+              <w:lang w:eastAsia="fr-CH"/>
+            </w:rPr>
+          </w:pPr>
+          <w:hyperlink w:anchor="_Toc160792422" w:history="1">
+            <w:r>
+              <w:rPr>
+                <w:rStyle w:val="Lienhypertexte"/>
+                <w:noProof/>
+              </w:rPr>
+              <w:t>Conclusion :</w:t>
+            </w:r>
+            <w:r>
+              <w:rPr>
+                <w:noProof/>
+                <w:webHidden/>
+              </w:rPr>
+              <w:tab/>
+            </w:r>
+            <w:r>
+              <w:rPr>
+                <w:noProof/>
+                <w:webHidden/>
+              </w:rPr>
+              <w:fldChar w:fldCharType="begin"/>
+            </w:r>
+            <w:r>
+              <w:rPr>
+                <w:noProof/>
+                <w:webHidden/>
+              </w:rPr>
+              <w:instrText xml:space="preserve"> PAGEREF _Toc160792422 \h </w:instrText>
+            </w:r>
+            <w:r>
+              <w:rPr>
+                <w:noProof/>
+                <w:webHidden/>
+              </w:rPr>
+            </w:r>
+            <w:r>
+              <w:rPr>
+                <w:noProof/>
+                <w:webHidden/>
+              </w:rPr>
+              <w:fldChar w:fldCharType="separate"/>
+            </w:r>
+            <w:r>
+              <w:rPr>
+                <w:noProof/>
+                <w:webHidden/>
+              </w:rPr>
+              <w:t>4</w:t>
+            </w:r>
+            <w:r>
+              <w:rPr>
+                <w:noProof/>
+                <w:webHidden/>
+              </w:rPr>
+              <w:fldChar w:fldCharType="end"/>
+            </w:r>
+          </w:hyperlink>
+        </w:p>
+        <w:p>
+          <w:pPr>
+            <w:pStyle w:val="TM1"/>
+            <w:tabs>
+              <w:tab w:val="right" w:leader="dot" w:pos="9062"/>
+            </w:tabs>
+            <w:rPr>
+              <w:rFonts w:eastAsiaTheme="minorEastAsia"/>
+              <w:noProof/>
+              <w:lang w:eastAsia="fr-CH"/>
+            </w:rPr>
+          </w:pPr>
+          <w:hyperlink w:anchor="_Toc160792423" w:history="1">
+            <w:r>
+              <w:rPr>
+                <w:rStyle w:val="Lienhypertexte"/>
+                <w:noProof/>
+              </w:rPr>
+              <w:t>ChatGPT :</w:t>
+            </w:r>
+            <w:r>
+              <w:rPr>
+                <w:noProof/>
+                <w:webHidden/>
+              </w:rPr>
+              <w:tab/>
+            </w:r>
+            <w:r>
+              <w:rPr>
+                <w:noProof/>
+                <w:webHidden/>
+              </w:rPr>
+              <w:fldChar w:fldCharType="begin"/>
+            </w:r>
+            <w:r>
+              <w:rPr>
+                <w:noProof/>
+                <w:webHidden/>
+              </w:rPr>
+              <w:instrText xml:space="preserve"> PAGEREF _Toc160792423 \h </w:instrText>
             </w:r>
             <w:r>
               <w:rPr>
@@ -540,13 +890,55 @@
         <w:pStyle w:val="Titre1"/>
       </w:pPr>
       <w:bookmarkStart w:id="0" w:name="_Point_A_:"/>
-      <w:bookmarkStart w:id="1" w:name="_Toc158371750"/>
+      <w:bookmarkStart w:id="1" w:name="_Toc160792417"/>
       <w:bookmarkEnd w:id="0"/>
       <w:r>
         <w:lastRenderedPageBreak/>
+        <w:t>Introduction</w:t>
+      </w:r>
+      <w:bookmarkEnd w:id="1"/>
+      <w:r>
+        <w:t xml:space="preserve"> </w:t>
+      </w:r>
+    </w:p>
+    <w:p>
+      <w:r>
+        <w:t>Ce projet impliquait la mise en place et l'utilisation d'une base de données MongoDB pour exécuter diverses requêtes. Les tâches comprenaient l'utilisation des opérations "</w:t>
+      </w:r>
+      <w:proofErr w:type="spellStart"/>
+      <w:r>
+        <w:t>find</w:t>
+      </w:r>
+      <w:proofErr w:type="spellEnd"/>
+      <w:r>
+        <w:t>" et "</w:t>
+      </w:r>
+      <w:proofErr w:type="spellStart"/>
+      <w:r>
+        <w:t>aggregate</w:t>
+      </w:r>
+      <w:proofErr w:type="spellEnd"/>
+      <w:r>
+        <w:t xml:space="preserve">", ainsi que la réalisation de recherches textuelles et la gestion des utilisateurs et des rôles. Pour ce faire, un PC ETML était mis à disposition, ainsi qu'un environnement Docker avec un conteneur MongoDB (comprenant le serveur et </w:t>
+      </w:r>
+      <w:proofErr w:type="spellStart"/>
+      <w:r>
+        <w:t>mongosh</w:t>
+      </w:r>
+      <w:proofErr w:type="spellEnd"/>
+      <w:r>
+        <w:t>), une interface de gestion MongoDB Compass, et VS Code avec l'extension MongoDB. De plus, un accès à Internet était disponible pour les besoins du projet.</w:t>
+      </w:r>
+    </w:p>
+    <w:p>
+      <w:pPr>
+        <w:pStyle w:val="Titre1"/>
+      </w:pPr>
+      <w:bookmarkStart w:id="2" w:name="_Toc160792418"/>
+      <w:r>
         <w:t>Point A : Restore de la base de données</w:t>
       </w:r>
-      <w:bookmarkEnd w:id="1"/>
+      <w:bookmarkEnd w:id="2"/>
       <w:r>
         <w:t xml:space="preserve"> </w:t>
       </w:r>
@@ -654,14 +1046,27 @@
       <w:r>
         <w:t xml:space="preserve">Figure </w:t>
       </w:r>
-      <w:fldSimple w:instr=" SEQ Figure \* ARABIC ">
-        <w:r>
-          <w:rPr>
-            <w:noProof/>
-          </w:rPr>
-          <w:t>1</w:t>
-        </w:r>
-      </w:fldSimple>
+      <w:r>
+        <w:fldChar w:fldCharType="begin"/>
+      </w:r>
+      <w:r>
+        <w:instrText xml:space="preserve"> SEQ Figure \* ARABIC </w:instrText>
+      </w:r>
+      <w:r>
+        <w:fldChar w:fldCharType="separate"/>
+      </w:r>
+      <w:r>
+        <w:rPr>
+          <w:noProof/>
+        </w:rPr>
+        <w:t>1</w:t>
+      </w:r>
+      <w:r>
+        <w:rPr>
+          <w:noProof/>
+        </w:rPr>
+        <w:fldChar w:fldCharType="end"/>
+      </w:r>
       <w:r>
         <w:t>. Commande pour restaurer la base de données</w:t>
       </w:r>
@@ -813,11 +1218,9 @@
       <w:r>
         <w:t xml:space="preserve"> qu’il s’</w:t>
       </w:r>
-      <w:proofErr w:type="spellStart"/>
-      <w:r>
-        <w:t>git</w:t>
-      </w:r>
-      <w:proofErr w:type="spellEnd"/>
+      <w:r>
+        <w:t>agit</w:t>
+      </w:r>
       <w:r>
         <w:t xml:space="preserve"> d’un serveur </w:t>
       </w:r>
@@ -967,6 +1370,7 @@
         <w:ind w:left="1440"/>
       </w:pPr>
       <w:r>
+        <w:lastRenderedPageBreak/>
         <w:t>Cette partie permet de restaurer la base de données à partir d’un fichier d’archive dans notre car il s’agit du fichier "db_mflix.gz".</w:t>
       </w:r>
     </w:p>
@@ -979,18 +1383,25 @@
       <w:pPr>
         <w:pStyle w:val="Titre1"/>
       </w:pPr>
+      <w:bookmarkStart w:id="3" w:name="_Toc160792419"/>
       <w:r>
         <w:lastRenderedPageBreak/>
         <w:t>Point F : Création des index</w:t>
       </w:r>
+      <w:bookmarkEnd w:id="3"/>
     </w:p>
     <w:p>
       <w:r>
         <w:t>Il serait judicieux de créer un index composite</w:t>
       </w:r>
       <w:r>
-        <w:t xml:space="preserve"> de type text</w:t>
-      </w:r>
+        <w:t xml:space="preserve"> de type </w:t>
+      </w:r>
+      <w:proofErr w:type="spellStart"/>
+      <w:r>
+        <w:t>text</w:t>
+      </w:r>
+      <w:proofErr w:type="spellEnd"/>
       <w:r>
         <w:t xml:space="preserve"> </w:t>
       </w:r>
@@ -1026,13 +1437,7 @@
         <w:t xml:space="preserve"> étant </w:t>
       </w:r>
       <w:r>
-        <w:t xml:space="preserve">donné que ce sont des valeurs qui vont fréquemment être appelées et aussi parce que </w:t>
-      </w:r>
-      <w:r>
-        <w:t>ce</w:t>
-      </w:r>
-      <w:r>
-        <w:t xml:space="preserve"> sont des champs </w:t>
+        <w:t xml:space="preserve">donné que ce sont des valeurs qui vont fréquemment être appelées et aussi parce que ce sont des champs </w:t>
       </w:r>
       <w:r>
         <w:t>qui ne seront peu voire jamais</w:t>
@@ -1041,10 +1446,33 @@
         <w:t xml:space="preserve"> modifiés.</w:t>
       </w:r>
       <w:r>
-        <w:t xml:space="preserve"> Je mettrais aussi un index </w:t>
-      </w:r>
-      <w:r>
-        <w:t xml:space="preserve">text </w:t>
+        <w:t xml:space="preserve"> </w:t>
+      </w:r>
+      <w:r>
+        <w:t xml:space="preserve">Il </w:t>
+      </w:r>
+      <w:r>
+        <w:t>serait</w:t>
+      </w:r>
+      <w:r>
+        <w:t xml:space="preserve"> </w:t>
+      </w:r>
+      <w:r>
+        <w:t>aussi</w:t>
+      </w:r>
+      <w:r>
+        <w:t xml:space="preserve"> judicieux de mettre</w:t>
+      </w:r>
+      <w:r>
+        <w:t xml:space="preserve"> un index </w:t>
+      </w:r>
+      <w:proofErr w:type="spellStart"/>
+      <w:r>
+        <w:t>text</w:t>
+      </w:r>
+      <w:proofErr w:type="spellEnd"/>
+      <w:r>
+        <w:t xml:space="preserve"> </w:t>
       </w:r>
       <w:r>
         <w:t>sur le champ "</w:t>
@@ -1065,18 +1493,22 @@
         <w:t xml:space="preserve"> textuel</w:t>
       </w:r>
       <w:r>
-        <w:t xml:space="preserve"> et </w:t>
-      </w:r>
-      <w:r>
-        <w:t xml:space="preserve">l’utilisateur s’en « fiche » </w:t>
-      </w:r>
-      <w:proofErr w:type="gramStart"/>
-      <w:r>
-        <w:t>si il</w:t>
-      </w:r>
-      <w:proofErr w:type="gramEnd"/>
-      <w:r>
-        <w:t xml:space="preserve"> faut attendre quelque secondes pour poster un commentaire, je mettrais aussi un index unique sur la champ "mail" de la collection "</w:t>
+        <w:t xml:space="preserve"> (si l’on veut chercher un commentaire). J</w:t>
+      </w:r>
+      <w:r>
+        <w:t xml:space="preserve">e mettrais aussi un index unique sur </w:t>
+      </w:r>
+      <w:r>
+        <w:t>le champ</w:t>
+      </w:r>
+      <w:r>
+        <w:t xml:space="preserve"> "</w:t>
+      </w:r>
+      <w:r>
+        <w:t>e</w:t>
+      </w:r>
+      <w:r>
+        <w:t>mail" de la collection "</w:t>
       </w:r>
       <w:proofErr w:type="spellStart"/>
       <w:r>
@@ -1084,15 +1516,32 @@
       </w:r>
       <w:proofErr w:type="spellEnd"/>
       <w:r>
-        <w:t>" car l’email peut être utilisé qu’une seul fois et cela permettrait aussi de baisser drastiquement le temps de connexion.</w:t>
+        <w:t>" car l’email peut être utilisé qu’une seul fois et cela permettrait aussi de baisser</w:t>
+      </w:r>
+      <w:r>
+        <w:t xml:space="preserve"> le temps de recherche </w:t>
+      </w:r>
+      <w:r>
+        <w:t>lorsqu’un</w:t>
+      </w:r>
+      <w:r>
+        <w:t xml:space="preserve"> utilisateur se connectera au service</w:t>
+      </w:r>
+      <w:r>
+        <w:t>.</w:t>
       </w:r>
     </w:p>
     <w:p>
       <w:pPr>
         <w:pStyle w:val="Titre2"/>
       </w:pPr>
-      <w:r>
-        <w:t xml:space="preserve">Exemple : </w:t>
+      <w:bookmarkStart w:id="4" w:name="_Toc160792420"/>
+      <w:r>
+        <w:t>Exemple :</w:t>
+      </w:r>
+      <w:bookmarkEnd w:id="4"/>
+      <w:r>
+        <w:t xml:space="preserve"> </w:t>
       </w:r>
     </w:p>
     <w:tbl>
@@ -1112,7 +1561,7 @@
         </w:trPr>
         <w:tc>
           <w:tcPr>
-            <w:tcW w:w="3964" w:type="dxa"/>
+            <w:tcW w:w="3548" w:type="dxa"/>
           </w:tcPr>
           <w:p>
             <w:pPr>
@@ -1120,19 +1569,6 @@
             </w:pPr>
             <w:r>
               <w:t>Requête utilisée</w:t>
-            </w:r>
-          </w:p>
-        </w:tc>
-        <w:tc>
-          <w:tcPr>
-            <w:tcW w:w="2341" w:type="dxa"/>
-          </w:tcPr>
-          <w:p>
-            <w:pPr>
-              <w:jc w:val="center"/>
-            </w:pPr>
-            <w:r>
-              <w:t>Résultat sans index</w:t>
             </w:r>
           </w:p>
         </w:tc>
@@ -1145,364 +1581,7 @@
               <w:jc w:val="center"/>
             </w:pPr>
             <w:r>
-              <w:t xml:space="preserve">Résultat </w:t>
-            </w:r>
-            <w:r>
-              <w:t>avec</w:t>
-            </w:r>
-            <w:r>
-              <w:t xml:space="preserve"> index</w:t>
-            </w:r>
-          </w:p>
-        </w:tc>
-      </w:tr>
-      <w:tr>
-        <w:tc>
-          <w:tcPr>
-            <w:tcW w:w="3964" w:type="dxa"/>
-          </w:tcPr>
-          <w:p>
-            <w:pPr>
-              <w:shd w:val="clear" w:color="auto" w:fill="1F1F1F"/>
-              <w:spacing w:before="100" w:beforeAutospacing="1" w:after="0" w:line="240" w:lineRule="auto"/>
-              <w:rPr>
-                <w:rFonts w:ascii="Consolas" w:eastAsia="Times New Roman" w:hAnsi="Consolas" w:cs="Times New Roman"/>
-                <w:color w:val="CCCCCC"/>
-                <w:sz w:val="21"/>
-                <w:szCs w:val="21"/>
-                <w:lang w:eastAsia="fr-CH"/>
-              </w:rPr>
-            </w:pPr>
-            <w:proofErr w:type="gramStart"/>
-            <w:r>
-              <w:rPr>
-                <w:rFonts w:ascii="Consolas" w:eastAsia="Times New Roman" w:hAnsi="Consolas" w:cs="Times New Roman"/>
-                <w:color w:val="DCDCAA"/>
-                <w:sz w:val="21"/>
-                <w:szCs w:val="21"/>
-                <w:lang w:eastAsia="fr-CH"/>
-              </w:rPr>
-              <w:t>use</w:t>
-            </w:r>
-            <w:proofErr w:type="gramEnd"/>
-            <w:r>
-              <w:rPr>
-                <w:rFonts w:ascii="Consolas" w:eastAsia="Times New Roman" w:hAnsi="Consolas" w:cs="Times New Roman"/>
-                <w:color w:val="CCCCCC"/>
-                <w:sz w:val="21"/>
-                <w:szCs w:val="21"/>
-                <w:lang w:eastAsia="fr-CH"/>
-              </w:rPr>
-              <w:t>(</w:t>
-            </w:r>
-            <w:r>
-              <w:rPr>
-                <w:rFonts w:ascii="Consolas" w:eastAsia="Times New Roman" w:hAnsi="Consolas" w:cs="Times New Roman"/>
-                <w:color w:val="CE9178"/>
-                <w:sz w:val="21"/>
-                <w:szCs w:val="21"/>
-                <w:lang w:eastAsia="fr-CH"/>
-              </w:rPr>
-              <w:t>"</w:t>
-            </w:r>
-            <w:proofErr w:type="spellStart"/>
-            <w:r>
-              <w:rPr>
-                <w:rFonts w:ascii="Consolas" w:eastAsia="Times New Roman" w:hAnsi="Consolas" w:cs="Times New Roman"/>
-                <w:color w:val="CE9178"/>
-                <w:sz w:val="21"/>
-                <w:szCs w:val="21"/>
-                <w:lang w:eastAsia="fr-CH"/>
-              </w:rPr>
-              <w:t>db_mflix</w:t>
-            </w:r>
-            <w:proofErr w:type="spellEnd"/>
-            <w:r>
-              <w:rPr>
-                <w:rFonts w:ascii="Consolas" w:eastAsia="Times New Roman" w:hAnsi="Consolas" w:cs="Times New Roman"/>
-                <w:color w:val="CE9178"/>
-                <w:sz w:val="21"/>
-                <w:szCs w:val="21"/>
-                <w:lang w:eastAsia="fr-CH"/>
-              </w:rPr>
-              <w:t>"</w:t>
-            </w:r>
-            <w:r>
-              <w:rPr>
-                <w:rFonts w:ascii="Consolas" w:eastAsia="Times New Roman" w:hAnsi="Consolas" w:cs="Times New Roman"/>
-                <w:color w:val="CCCCCC"/>
-                <w:sz w:val="21"/>
-                <w:szCs w:val="21"/>
-                <w:lang w:eastAsia="fr-CH"/>
-              </w:rPr>
-              <w:t>);</w:t>
-            </w:r>
-          </w:p>
-          <w:p>
-            <w:pPr>
-              <w:shd w:val="clear" w:color="auto" w:fill="1F1F1F"/>
-              <w:spacing w:before="100" w:beforeAutospacing="1"/>
-              <w:rPr>
-                <w:rFonts w:ascii="Consolas" w:eastAsia="Times New Roman" w:hAnsi="Consolas" w:cs="Times New Roman"/>
-                <w:color w:val="CCCCCC"/>
-                <w:sz w:val="21"/>
-                <w:szCs w:val="21"/>
-                <w:lang w:eastAsia="fr-CH"/>
-              </w:rPr>
-            </w:pPr>
-            <w:proofErr w:type="spellStart"/>
-            <w:proofErr w:type="gramStart"/>
-            <w:r>
-              <w:rPr>
-                <w:rFonts w:ascii="Consolas" w:eastAsia="Times New Roman" w:hAnsi="Consolas" w:cs="Times New Roman"/>
-                <w:color w:val="9CDCFE"/>
-                <w:sz w:val="21"/>
-                <w:szCs w:val="21"/>
-                <w:lang w:eastAsia="fr-CH"/>
-              </w:rPr>
-              <w:t>db</w:t>
-            </w:r>
-            <w:r>
-              <w:rPr>
-                <w:rFonts w:ascii="Consolas" w:eastAsia="Times New Roman" w:hAnsi="Consolas" w:cs="Times New Roman"/>
-                <w:color w:val="CCCCCC"/>
-                <w:sz w:val="21"/>
-                <w:szCs w:val="21"/>
-                <w:lang w:eastAsia="fr-CH"/>
-              </w:rPr>
-              <w:t>.</w:t>
-            </w:r>
-            <w:r>
-              <w:rPr>
-                <w:rFonts w:ascii="Consolas" w:eastAsia="Times New Roman" w:hAnsi="Consolas" w:cs="Times New Roman"/>
-                <w:color w:val="9CDCFE"/>
-                <w:sz w:val="21"/>
-                <w:szCs w:val="21"/>
-                <w:lang w:eastAsia="fr-CH"/>
-              </w:rPr>
-              <w:t>movies</w:t>
-            </w:r>
-            <w:proofErr w:type="gramEnd"/>
-            <w:r>
-              <w:rPr>
-                <w:rFonts w:ascii="Consolas" w:eastAsia="Times New Roman" w:hAnsi="Consolas" w:cs="Times New Roman"/>
-                <w:color w:val="CCCCCC"/>
-                <w:sz w:val="21"/>
-                <w:szCs w:val="21"/>
-                <w:lang w:eastAsia="fr-CH"/>
-              </w:rPr>
-              <w:t>.</w:t>
-            </w:r>
-            <w:r>
-              <w:rPr>
-                <w:rFonts w:ascii="Consolas" w:eastAsia="Times New Roman" w:hAnsi="Consolas" w:cs="Times New Roman"/>
-                <w:color w:val="DCDCAA"/>
-                <w:sz w:val="21"/>
-                <w:szCs w:val="21"/>
-                <w:lang w:eastAsia="fr-CH"/>
-              </w:rPr>
-              <w:t>find</w:t>
-            </w:r>
-            <w:proofErr w:type="spellEnd"/>
-            <w:r>
-              <w:rPr>
-                <w:rFonts w:ascii="Consolas" w:eastAsia="Times New Roman" w:hAnsi="Consolas" w:cs="Times New Roman"/>
-                <w:color w:val="CCCCCC"/>
-                <w:sz w:val="21"/>
-                <w:szCs w:val="21"/>
-                <w:lang w:eastAsia="fr-CH"/>
-              </w:rPr>
-              <w:t xml:space="preserve">({ </w:t>
-            </w:r>
-          </w:p>
-          <w:p>
-            <w:pPr>
-              <w:shd w:val="clear" w:color="auto" w:fill="1F1F1F"/>
-              <w:spacing w:before="100" w:beforeAutospacing="1"/>
-              <w:rPr>
-                <w:rFonts w:ascii="Consolas" w:eastAsia="Times New Roman" w:hAnsi="Consolas" w:cs="Times New Roman"/>
-                <w:color w:val="CCCCCC"/>
-                <w:sz w:val="21"/>
-                <w:szCs w:val="21"/>
-                <w:lang w:eastAsia="fr-CH"/>
-              </w:rPr>
-            </w:pPr>
-            <w:r>
-              <w:rPr>
-                <w:rFonts w:ascii="Consolas" w:eastAsia="Times New Roman" w:hAnsi="Consolas" w:cs="Times New Roman"/>
-                <w:color w:val="CCCCCC"/>
-                <w:sz w:val="21"/>
-                <w:szCs w:val="21"/>
-                <w:lang w:eastAsia="fr-CH"/>
-              </w:rPr>
-              <w:t xml:space="preserve">  </w:t>
-            </w:r>
-            <w:proofErr w:type="gramStart"/>
-            <w:r>
-              <w:rPr>
-                <w:rFonts w:ascii="Consolas" w:eastAsia="Times New Roman" w:hAnsi="Consolas" w:cs="Times New Roman"/>
-                <w:color w:val="9CDCFE"/>
-                <w:sz w:val="21"/>
-                <w:szCs w:val="21"/>
-                <w:lang w:eastAsia="fr-CH"/>
-              </w:rPr>
-              <w:t>genres:</w:t>
-            </w:r>
-            <w:proofErr w:type="gramEnd"/>
-            <w:r>
-              <w:rPr>
-                <w:rFonts w:ascii="Consolas" w:eastAsia="Times New Roman" w:hAnsi="Consolas" w:cs="Times New Roman"/>
-                <w:color w:val="CCCCCC"/>
-                <w:sz w:val="21"/>
-                <w:szCs w:val="21"/>
-                <w:lang w:eastAsia="fr-CH"/>
-              </w:rPr>
-              <w:t xml:space="preserve"> </w:t>
-            </w:r>
-            <w:r>
-              <w:rPr>
-                <w:rFonts w:ascii="Consolas" w:eastAsia="Times New Roman" w:hAnsi="Consolas" w:cs="Times New Roman"/>
-                <w:color w:val="CE9178"/>
-                <w:sz w:val="21"/>
-                <w:szCs w:val="21"/>
-                <w:lang w:eastAsia="fr-CH"/>
-              </w:rPr>
-              <w:t>"Action"</w:t>
-            </w:r>
-            <w:r>
-              <w:rPr>
-                <w:rFonts w:ascii="Consolas" w:eastAsia="Times New Roman" w:hAnsi="Consolas" w:cs="Times New Roman"/>
-                <w:color w:val="CCCCCC"/>
-                <w:sz w:val="21"/>
-                <w:szCs w:val="21"/>
-                <w:lang w:eastAsia="fr-CH"/>
-              </w:rPr>
-              <w:t xml:space="preserve"> </w:t>
-            </w:r>
-          </w:p>
-          <w:p>
-            <w:pPr>
-              <w:shd w:val="clear" w:color="auto" w:fill="1F1F1F"/>
-              <w:spacing w:before="100" w:beforeAutospacing="1"/>
-              <w:rPr>
-                <w:rFonts w:ascii="Consolas" w:eastAsia="Times New Roman" w:hAnsi="Consolas" w:cs="Times New Roman"/>
-                <w:color w:val="CCCCCC"/>
-                <w:sz w:val="21"/>
-                <w:szCs w:val="21"/>
-                <w:lang w:eastAsia="fr-CH"/>
-              </w:rPr>
-            </w:pPr>
-            <w:r>
-              <w:rPr>
-                <w:rFonts w:ascii="Consolas" w:eastAsia="Times New Roman" w:hAnsi="Consolas" w:cs="Times New Roman"/>
-                <w:color w:val="CCCCCC"/>
-                <w:sz w:val="21"/>
-                <w:szCs w:val="21"/>
-                <w:lang w:eastAsia="fr-CH"/>
-              </w:rPr>
-              <w:t>});</w:t>
-            </w:r>
-          </w:p>
-          <w:p>
-            <w:pPr>
-              <w:spacing w:before="240"/>
-              <w:jc w:val="center"/>
-            </w:pPr>
-          </w:p>
-        </w:tc>
-        <w:tc>
-          <w:tcPr>
-            <w:tcW w:w="2341" w:type="dxa"/>
-          </w:tcPr>
-          <w:p>
-            <w:pPr>
-              <w:spacing w:before="240"/>
-            </w:pPr>
-          </w:p>
-          <w:p>
-            <w:pPr>
-              <w:shd w:val="clear" w:color="auto" w:fill="1F1F1F"/>
-              <w:rPr>
-                <w:rFonts w:ascii="Consolas" w:eastAsia="Times New Roman" w:hAnsi="Consolas" w:cs="Times New Roman"/>
-                <w:color w:val="CCCCCC"/>
-                <w:sz w:val="21"/>
-                <w:szCs w:val="21"/>
-                <w:lang w:eastAsia="fr-CH"/>
-              </w:rPr>
-            </w:pPr>
-            <w:r>
-              <w:rPr>
-                <w:rFonts w:ascii="Consolas" w:eastAsia="Times New Roman" w:hAnsi="Consolas" w:cs="Times New Roman"/>
-                <w:color w:val="9CDCFE"/>
-                <w:sz w:val="21"/>
-                <w:szCs w:val="21"/>
-                <w:lang w:eastAsia="fr-CH"/>
-              </w:rPr>
-              <w:t>"</w:t>
-            </w:r>
-            <w:proofErr w:type="spellStart"/>
-            <w:r>
-              <w:rPr>
-                <w:rFonts w:ascii="Consolas" w:eastAsia="Times New Roman" w:hAnsi="Consolas" w:cs="Times New Roman"/>
-                <w:color w:val="9CDCFE"/>
-                <w:sz w:val="21"/>
-                <w:szCs w:val="21"/>
-                <w:lang w:eastAsia="fr-CH"/>
-              </w:rPr>
-              <w:t>executionTimeMillis</w:t>
-            </w:r>
-            <w:proofErr w:type="spellEnd"/>
-            <w:proofErr w:type="gramStart"/>
-            <w:r>
-              <w:rPr>
-                <w:rFonts w:ascii="Consolas" w:eastAsia="Times New Roman" w:hAnsi="Consolas" w:cs="Times New Roman"/>
-                <w:color w:val="9CDCFE"/>
-                <w:sz w:val="21"/>
-                <w:szCs w:val="21"/>
-                <w:lang w:eastAsia="fr-CH"/>
-              </w:rPr>
-              <w:t>"</w:t>
-            </w:r>
-            <w:r>
-              <w:rPr>
-                <w:rFonts w:ascii="Consolas" w:eastAsia="Times New Roman" w:hAnsi="Consolas" w:cs="Times New Roman"/>
-                <w:color w:val="CCCCCC"/>
-                <w:sz w:val="21"/>
-                <w:szCs w:val="21"/>
-                <w:lang w:eastAsia="fr-CH"/>
-              </w:rPr>
-              <w:t>:</w:t>
-            </w:r>
-            <w:proofErr w:type="gramEnd"/>
-            <w:r>
-              <w:rPr>
-                <w:rFonts w:ascii="Consolas" w:eastAsia="Times New Roman" w:hAnsi="Consolas" w:cs="Times New Roman"/>
-                <w:color w:val="CCCCCC"/>
-                <w:sz w:val="21"/>
-                <w:szCs w:val="21"/>
-                <w:lang w:eastAsia="fr-CH"/>
-              </w:rPr>
-              <w:t xml:space="preserve"> </w:t>
-            </w:r>
-            <w:r>
-              <w:rPr>
-                <w:rFonts w:ascii="Consolas" w:eastAsia="Times New Roman" w:hAnsi="Consolas" w:cs="Times New Roman"/>
-                <w:color w:val="B5CEA8"/>
-                <w:sz w:val="21"/>
-                <w:szCs w:val="21"/>
-                <w:lang w:eastAsia="fr-CH"/>
-              </w:rPr>
-              <w:t>9</w:t>
-            </w:r>
-            <w:r>
-              <w:rPr>
-                <w:rFonts w:ascii="Consolas" w:eastAsia="Times New Roman" w:hAnsi="Consolas" w:cs="Times New Roman"/>
-                <w:color w:val="CCCCCC"/>
-                <w:sz w:val="21"/>
-                <w:szCs w:val="21"/>
-                <w:lang w:eastAsia="fr-CH"/>
-              </w:rPr>
-              <w:t>,</w:t>
+              <w:t>Résultat sans index</w:t>
             </w:r>
           </w:p>
         </w:tc>
@@ -1512,89 +1591,322 @@
           </w:tcPr>
           <w:p>
             <w:pPr>
-              <w:spacing w:before="240"/>
+              <w:jc w:val="center"/>
             </w:pPr>
+            <w:r>
+              <w:t xml:space="preserve">Résultat </w:t>
+            </w:r>
+            <w:r>
+              <w:t>avec</w:t>
+            </w:r>
+            <w:r>
+              <w:t xml:space="preserve"> index</w:t>
+            </w:r>
+          </w:p>
+        </w:tc>
+      </w:tr>
+      <w:tr>
+        <w:tc>
+          <w:tcPr>
+            <w:tcW w:w="3548" w:type="dxa"/>
+          </w:tcPr>
+          <w:p>
+            <w:pPr>
+              <w:shd w:val="clear" w:color="auto" w:fill="1F1F1F"/>
+              <w:spacing w:line="285" w:lineRule="atLeast"/>
+              <w:rPr>
+                <w:rFonts w:ascii="Consolas" w:eastAsia="Times New Roman" w:hAnsi="Consolas" w:cs="Times New Roman"/>
+                <w:color w:val="DCDCAA"/>
+                <w:sz w:val="21"/>
+                <w:szCs w:val="21"/>
+                <w:lang w:eastAsia="fr-CH"/>
+              </w:rPr>
+            </w:pPr>
+            <w:proofErr w:type="gramStart"/>
+            <w:r>
+              <w:rPr>
+                <w:rFonts w:ascii="Consolas" w:eastAsia="Times New Roman" w:hAnsi="Consolas" w:cs="Times New Roman"/>
+                <w:color w:val="DCDCAA"/>
+                <w:sz w:val="21"/>
+                <w:szCs w:val="21"/>
+                <w:lang w:eastAsia="fr-CH"/>
+              </w:rPr>
+              <w:t>use</w:t>
+            </w:r>
+            <w:proofErr w:type="gramEnd"/>
+            <w:r>
+              <w:rPr>
+                <w:rFonts w:ascii="Consolas" w:eastAsia="Times New Roman" w:hAnsi="Consolas" w:cs="Times New Roman"/>
+                <w:color w:val="DCDCAA"/>
+                <w:sz w:val="21"/>
+                <w:szCs w:val="21"/>
+                <w:lang w:eastAsia="fr-CH"/>
+              </w:rPr>
+              <w:t>("db_mflix");</w:t>
+            </w:r>
           </w:p>
           <w:p>
             <w:pPr>
               <w:shd w:val="clear" w:color="auto" w:fill="1F1F1F"/>
-              <w:spacing w:after="0" w:line="240" w:lineRule="auto"/>
-              <w:rPr>
-                <w:rFonts w:ascii="Consolas" w:eastAsia="Times New Roman" w:hAnsi="Consolas" w:cs="Times New Roman"/>
-                <w:color w:val="CCCCCC"/>
+              <w:spacing w:line="285" w:lineRule="atLeast"/>
+              <w:rPr>
+                <w:rFonts w:ascii="Consolas" w:eastAsia="Times New Roman" w:hAnsi="Consolas" w:cs="Times New Roman"/>
+                <w:color w:val="DCDCAA"/>
                 <w:sz w:val="21"/>
                 <w:szCs w:val="21"/>
                 <w:lang w:eastAsia="fr-CH"/>
               </w:rPr>
             </w:pPr>
-            <w:r>
-              <w:rPr>
-                <w:rFonts w:ascii="Consolas" w:eastAsia="Times New Roman" w:hAnsi="Consolas" w:cs="Times New Roman"/>
-                <w:color w:val="9CDCFE"/>
-                <w:sz w:val="21"/>
-                <w:szCs w:val="21"/>
-                <w:lang w:eastAsia="fr-CH"/>
-              </w:rPr>
-              <w:t>"</w:t>
-            </w:r>
             <w:proofErr w:type="spellStart"/>
-            <w:r>
-              <w:rPr>
-                <w:rFonts w:ascii="Consolas" w:eastAsia="Times New Roman" w:hAnsi="Consolas" w:cs="Times New Roman"/>
-                <w:color w:val="9CDCFE"/>
-                <w:sz w:val="21"/>
-                <w:szCs w:val="21"/>
-                <w:lang w:eastAsia="fr-CH"/>
-              </w:rPr>
-              <w:t>executionTimeMillis</w:t>
+            <w:proofErr w:type="gramStart"/>
+            <w:r>
+              <w:rPr>
+                <w:rFonts w:ascii="Consolas" w:eastAsia="Times New Roman" w:hAnsi="Consolas" w:cs="Times New Roman"/>
+                <w:color w:val="DCDCAA"/>
+                <w:sz w:val="21"/>
+                <w:szCs w:val="21"/>
+                <w:lang w:eastAsia="fr-CH"/>
+              </w:rPr>
+              <w:t>db.movies</w:t>
+            </w:r>
+            <w:proofErr w:type="gramEnd"/>
+            <w:r>
+              <w:rPr>
+                <w:rFonts w:ascii="Consolas" w:eastAsia="Times New Roman" w:hAnsi="Consolas" w:cs="Times New Roman"/>
+                <w:color w:val="DCDCAA"/>
+                <w:sz w:val="21"/>
+                <w:szCs w:val="21"/>
+                <w:lang w:eastAsia="fr-CH"/>
+              </w:rPr>
+              <w:t>.</w:t>
+            </w:r>
+            <w:r>
+              <w:rPr>
+                <w:rFonts w:ascii="Consolas" w:eastAsia="Times New Roman" w:hAnsi="Consolas" w:cs="Times New Roman"/>
+                <w:color w:val="DCDCAA"/>
+                <w:sz w:val="21"/>
+                <w:szCs w:val="21"/>
+                <w:lang w:eastAsia="fr-CH"/>
+              </w:rPr>
+              <w:t>find</w:t>
             </w:r>
             <w:proofErr w:type="spellEnd"/>
-            <w:proofErr w:type="gramStart"/>
-            <w:r>
-              <w:rPr>
-                <w:rFonts w:ascii="Consolas" w:eastAsia="Times New Roman" w:hAnsi="Consolas" w:cs="Times New Roman"/>
-                <w:color w:val="9CDCFE"/>
-                <w:sz w:val="21"/>
-                <w:szCs w:val="21"/>
-                <w:lang w:eastAsia="fr-CH"/>
-              </w:rPr>
-              <w:t>"</w:t>
-            </w:r>
-            <w:r>
-              <w:rPr>
-                <w:rFonts w:ascii="Consolas" w:eastAsia="Times New Roman" w:hAnsi="Consolas" w:cs="Times New Roman"/>
-                <w:color w:val="CCCCCC"/>
-                <w:sz w:val="21"/>
-                <w:szCs w:val="21"/>
-                <w:lang w:eastAsia="fr-CH"/>
-              </w:rPr>
-              <w:t>:</w:t>
-            </w:r>
-            <w:proofErr w:type="gramEnd"/>
-            <w:r>
-              <w:rPr>
-                <w:rFonts w:ascii="Consolas" w:eastAsia="Times New Roman" w:hAnsi="Consolas" w:cs="Times New Roman"/>
-                <w:color w:val="CCCCCC"/>
-                <w:sz w:val="21"/>
-                <w:szCs w:val="21"/>
-                <w:lang w:eastAsia="fr-CH"/>
-              </w:rPr>
-              <w:t xml:space="preserve"> </w:t>
-            </w:r>
-            <w:r>
-              <w:rPr>
-                <w:rFonts w:ascii="Consolas" w:eastAsia="Times New Roman" w:hAnsi="Consolas" w:cs="Times New Roman"/>
-                <w:color w:val="B5CEA8"/>
-                <w:sz w:val="21"/>
-                <w:szCs w:val="21"/>
-                <w:lang w:eastAsia="fr-CH"/>
-              </w:rPr>
-              <w:t>3</w:t>
+            <w:r>
+              <w:rPr>
+                <w:rFonts w:ascii="Consolas" w:eastAsia="Times New Roman" w:hAnsi="Consolas" w:cs="Times New Roman"/>
+                <w:color w:val="DCDCAA"/>
+                <w:sz w:val="21"/>
+                <w:szCs w:val="21"/>
+                <w:lang w:eastAsia="fr-CH"/>
+              </w:rPr>
+              <w:t>({ $</w:t>
+            </w:r>
+            <w:proofErr w:type="spellStart"/>
+            <w:r>
+              <w:rPr>
+                <w:rFonts w:ascii="Consolas" w:eastAsia="Times New Roman" w:hAnsi="Consolas" w:cs="Times New Roman"/>
+                <w:color w:val="DCDCAA"/>
+                <w:sz w:val="21"/>
+                <w:szCs w:val="21"/>
+                <w:lang w:eastAsia="fr-CH"/>
+              </w:rPr>
+              <w:t>text</w:t>
+            </w:r>
+            <w:proofErr w:type="spellEnd"/>
+            <w:r>
+              <w:rPr>
+                <w:rFonts w:ascii="Consolas" w:eastAsia="Times New Roman" w:hAnsi="Consolas" w:cs="Times New Roman"/>
+                <w:color w:val="DCDCAA"/>
+                <w:sz w:val="21"/>
+                <w:szCs w:val="21"/>
+                <w:lang w:eastAsia="fr-CH"/>
+              </w:rPr>
+              <w:t>: { $</w:t>
+            </w:r>
+            <w:proofErr w:type="spellStart"/>
+            <w:r>
+              <w:rPr>
+                <w:rFonts w:ascii="Consolas" w:eastAsia="Times New Roman" w:hAnsi="Consolas" w:cs="Times New Roman"/>
+                <w:color w:val="DCDCAA"/>
+                <w:sz w:val="21"/>
+                <w:szCs w:val="21"/>
+                <w:lang w:eastAsia="fr-CH"/>
+              </w:rPr>
+              <w:t>search</w:t>
+            </w:r>
+            <w:proofErr w:type="spellEnd"/>
+            <w:r>
+              <w:rPr>
+                <w:rFonts w:ascii="Consolas" w:eastAsia="Times New Roman" w:hAnsi="Consolas" w:cs="Times New Roman"/>
+                <w:color w:val="DCDCAA"/>
+                <w:sz w:val="21"/>
+                <w:szCs w:val="21"/>
+                <w:lang w:eastAsia="fr-CH"/>
+              </w:rPr>
+              <w:t>: "matrix" } });</w:t>
             </w:r>
           </w:p>
           <w:p>
             <w:pPr>
-              <w:spacing w:before="240"/>
+              <w:shd w:val="clear" w:color="auto" w:fill="1F1F1F"/>
+              <w:spacing w:line="285" w:lineRule="atLeast"/>
+              <w:rPr>
+                <w:rFonts w:ascii="Consolas" w:eastAsia="Times New Roman" w:hAnsi="Consolas" w:cs="Times New Roman"/>
+                <w:color w:val="DCDCAA"/>
+                <w:sz w:val="21"/>
+                <w:szCs w:val="21"/>
+                <w:lang w:eastAsia="fr-CH"/>
+              </w:rPr>
+            </w:pPr>
+          </w:p>
+        </w:tc>
+        <w:tc>
+          <w:tcPr>
+            <w:tcW w:w="2757" w:type="dxa"/>
+          </w:tcPr>
+          <w:p>
+            <w:pPr>
+              <w:shd w:val="clear" w:color="auto" w:fill="1F1F1F"/>
+              <w:spacing w:line="285" w:lineRule="atLeast"/>
+              <w:rPr>
+                <w:rFonts w:ascii="Consolas" w:eastAsia="Times New Roman" w:hAnsi="Consolas" w:cs="Times New Roman"/>
+                <w:color w:val="DCDCAA"/>
+                <w:sz w:val="21"/>
+                <w:szCs w:val="21"/>
+                <w:lang w:eastAsia="fr-CH"/>
+              </w:rPr>
+            </w:pPr>
+            <w:r>
+              <w:rPr>
+                <w:rFonts w:ascii="Consolas" w:eastAsia="Times New Roman" w:hAnsi="Consolas" w:cs="Times New Roman"/>
+                <w:color w:val="DCDCAA"/>
+                <w:sz w:val="21"/>
+                <w:szCs w:val="21"/>
+                <w:lang w:eastAsia="fr-CH"/>
+              </w:rPr>
+              <w:t>"</w:t>
+            </w:r>
+            <w:proofErr w:type="spellStart"/>
+            <w:r>
+              <w:rPr>
+                <w:rFonts w:ascii="Consolas" w:eastAsia="Times New Roman" w:hAnsi="Consolas" w:cs="Times New Roman"/>
+                <w:color w:val="DCDCAA"/>
+                <w:sz w:val="21"/>
+                <w:szCs w:val="21"/>
+                <w:lang w:eastAsia="fr-CH"/>
+              </w:rPr>
+              <w:t>executionTimeMillis</w:t>
+            </w:r>
+            <w:proofErr w:type="spellEnd"/>
+            <w:proofErr w:type="gramStart"/>
+            <w:r>
+              <w:rPr>
+                <w:rFonts w:ascii="Consolas" w:eastAsia="Times New Roman" w:hAnsi="Consolas" w:cs="Times New Roman"/>
+                <w:color w:val="DCDCAA"/>
+                <w:sz w:val="21"/>
+                <w:szCs w:val="21"/>
+                <w:lang w:eastAsia="fr-CH"/>
+              </w:rPr>
+              <w:t>":</w:t>
+            </w:r>
+            <w:proofErr w:type="gramEnd"/>
+            <w:r>
+              <w:rPr>
+                <w:rFonts w:ascii="Consolas" w:eastAsia="Times New Roman" w:hAnsi="Consolas" w:cs="Times New Roman"/>
+                <w:color w:val="DCDCAA"/>
+                <w:sz w:val="21"/>
+                <w:szCs w:val="21"/>
+                <w:lang w:eastAsia="fr-CH"/>
+              </w:rPr>
+              <w:t xml:space="preserve"> 18,</w:t>
+            </w:r>
+          </w:p>
+          <w:p>
+            <w:pPr>
+              <w:shd w:val="clear" w:color="auto" w:fill="1F1F1F"/>
+              <w:spacing w:line="285" w:lineRule="atLeast"/>
+              <w:rPr>
+                <w:rFonts w:ascii="Consolas" w:eastAsia="Times New Roman" w:hAnsi="Consolas" w:cs="Times New Roman"/>
+                <w:color w:val="DCDCAA"/>
+                <w:sz w:val="21"/>
+                <w:szCs w:val="21"/>
+                <w:lang w:eastAsia="fr-CH"/>
+              </w:rPr>
+            </w:pPr>
+          </w:p>
+        </w:tc>
+        <w:tc>
+          <w:tcPr>
+            <w:tcW w:w="2757" w:type="dxa"/>
+          </w:tcPr>
+          <w:p>
+            <w:pPr>
+              <w:shd w:val="clear" w:color="auto" w:fill="1F1F1F"/>
+              <w:spacing w:line="285" w:lineRule="atLeast"/>
+              <w:rPr>
+                <w:rFonts w:ascii="Consolas" w:eastAsia="Times New Roman" w:hAnsi="Consolas" w:cs="Times New Roman"/>
+                <w:color w:val="DCDCAA"/>
+                <w:sz w:val="21"/>
+                <w:szCs w:val="21"/>
+                <w:lang w:eastAsia="fr-CH"/>
+              </w:rPr>
+            </w:pPr>
+            <w:r>
+              <w:rPr>
+                <w:rFonts w:ascii="Consolas" w:eastAsia="Times New Roman" w:hAnsi="Consolas" w:cs="Times New Roman"/>
+                <w:color w:val="DCDCAA"/>
+                <w:sz w:val="21"/>
+                <w:szCs w:val="21"/>
+                <w:lang w:eastAsia="fr-CH"/>
+              </w:rPr>
+              <w:t>"</w:t>
+            </w:r>
+            <w:proofErr w:type="spellStart"/>
+            <w:r>
+              <w:rPr>
+                <w:rFonts w:ascii="Consolas" w:eastAsia="Times New Roman" w:hAnsi="Consolas" w:cs="Times New Roman"/>
+                <w:color w:val="DCDCAA"/>
+                <w:sz w:val="21"/>
+                <w:szCs w:val="21"/>
+                <w:lang w:eastAsia="fr-CH"/>
+              </w:rPr>
+              <w:t>executionTimeMillis</w:t>
+            </w:r>
+            <w:proofErr w:type="spellEnd"/>
+            <w:proofErr w:type="gramStart"/>
+            <w:r>
+              <w:rPr>
+                <w:rFonts w:ascii="Consolas" w:eastAsia="Times New Roman" w:hAnsi="Consolas" w:cs="Times New Roman"/>
+                <w:color w:val="DCDCAA"/>
+                <w:sz w:val="21"/>
+                <w:szCs w:val="21"/>
+                <w:lang w:eastAsia="fr-CH"/>
+              </w:rPr>
+              <w:t>":</w:t>
+            </w:r>
+            <w:proofErr w:type="gramEnd"/>
+            <w:r>
+              <w:rPr>
+                <w:rFonts w:ascii="Consolas" w:eastAsia="Times New Roman" w:hAnsi="Consolas" w:cs="Times New Roman"/>
+                <w:color w:val="DCDCAA"/>
+                <w:sz w:val="21"/>
+                <w:szCs w:val="21"/>
+                <w:lang w:eastAsia="fr-CH"/>
+              </w:rPr>
+              <w:t xml:space="preserve"> 0,</w:t>
+            </w:r>
+          </w:p>
+          <w:p>
+            <w:pPr>
+              <w:shd w:val="clear" w:color="auto" w:fill="1F1F1F"/>
+              <w:spacing w:line="285" w:lineRule="atLeast"/>
+              <w:rPr>
+                <w:rFonts w:ascii="Consolas" w:eastAsia="Times New Roman" w:hAnsi="Consolas" w:cs="Times New Roman"/>
+                <w:color w:val="DCDCAA"/>
+                <w:sz w:val="21"/>
+                <w:szCs w:val="21"/>
+                <w:lang w:eastAsia="fr-CH"/>
+              </w:rPr>
             </w:pPr>
           </w:p>
         </w:tc>
@@ -1602,263 +1914,7 @@
       <w:tr>
         <w:tc>
           <w:tcPr>
-            <w:tcW w:w="3964" w:type="dxa"/>
-          </w:tcPr>
-          <w:p>
-            <w:pPr>
-              <w:shd w:val="clear" w:color="auto" w:fill="1F1F1F"/>
-              <w:spacing w:after="0" w:line="240" w:lineRule="auto"/>
-              <w:rPr>
-                <w:rFonts w:ascii="Consolas" w:eastAsia="Times New Roman" w:hAnsi="Consolas" w:cs="Times New Roman"/>
-                <w:color w:val="CCCCCC"/>
-                <w:sz w:val="21"/>
-                <w:szCs w:val="21"/>
-                <w:lang w:eastAsia="fr-CH"/>
-              </w:rPr>
-            </w:pPr>
-            <w:proofErr w:type="gramStart"/>
-            <w:r>
-              <w:rPr>
-                <w:rFonts w:ascii="Consolas" w:eastAsia="Times New Roman" w:hAnsi="Consolas" w:cs="Times New Roman"/>
-                <w:color w:val="DCDCAA"/>
-                <w:sz w:val="21"/>
-                <w:szCs w:val="21"/>
-                <w:lang w:eastAsia="fr-CH"/>
-              </w:rPr>
-              <w:t>use</w:t>
-            </w:r>
-            <w:proofErr w:type="gramEnd"/>
-            <w:r>
-              <w:rPr>
-                <w:rFonts w:ascii="Consolas" w:eastAsia="Times New Roman" w:hAnsi="Consolas" w:cs="Times New Roman"/>
-                <w:color w:val="CCCCCC"/>
-                <w:sz w:val="21"/>
-                <w:szCs w:val="21"/>
-                <w:lang w:eastAsia="fr-CH"/>
-              </w:rPr>
-              <w:t>(</w:t>
-            </w:r>
-            <w:r>
-              <w:rPr>
-                <w:rFonts w:ascii="Consolas" w:eastAsia="Times New Roman" w:hAnsi="Consolas" w:cs="Times New Roman"/>
-                <w:color w:val="CE9178"/>
-                <w:sz w:val="21"/>
-                <w:szCs w:val="21"/>
-                <w:lang w:eastAsia="fr-CH"/>
-              </w:rPr>
-              <w:t>"</w:t>
-            </w:r>
-            <w:proofErr w:type="spellStart"/>
-            <w:r>
-              <w:rPr>
-                <w:rFonts w:ascii="Consolas" w:eastAsia="Times New Roman" w:hAnsi="Consolas" w:cs="Times New Roman"/>
-                <w:color w:val="CE9178"/>
-                <w:sz w:val="21"/>
-                <w:szCs w:val="21"/>
-                <w:lang w:eastAsia="fr-CH"/>
-              </w:rPr>
-              <w:t>db_mflix</w:t>
-            </w:r>
-            <w:proofErr w:type="spellEnd"/>
-            <w:r>
-              <w:rPr>
-                <w:rFonts w:ascii="Consolas" w:eastAsia="Times New Roman" w:hAnsi="Consolas" w:cs="Times New Roman"/>
-                <w:color w:val="CE9178"/>
-                <w:sz w:val="21"/>
-                <w:szCs w:val="21"/>
-                <w:lang w:eastAsia="fr-CH"/>
-              </w:rPr>
-              <w:t>"</w:t>
-            </w:r>
-            <w:r>
-              <w:rPr>
-                <w:rFonts w:ascii="Consolas" w:eastAsia="Times New Roman" w:hAnsi="Consolas" w:cs="Times New Roman"/>
-                <w:color w:val="CCCCCC"/>
-                <w:sz w:val="21"/>
-                <w:szCs w:val="21"/>
-                <w:lang w:eastAsia="fr-CH"/>
-              </w:rPr>
-              <w:t>);</w:t>
-            </w:r>
-          </w:p>
-          <w:p>
-            <w:pPr>
-              <w:shd w:val="clear" w:color="auto" w:fill="1F1F1F"/>
-              <w:spacing w:after="0" w:line="285" w:lineRule="atLeast"/>
-              <w:rPr>
-                <w:rFonts w:ascii="Consolas" w:eastAsia="Times New Roman" w:hAnsi="Consolas" w:cs="Times New Roman"/>
-                <w:color w:val="CCCCCC"/>
-                <w:sz w:val="21"/>
-                <w:szCs w:val="21"/>
-                <w:lang w:eastAsia="fr-CH"/>
-              </w:rPr>
-            </w:pPr>
-            <w:proofErr w:type="spellStart"/>
-            <w:proofErr w:type="gramStart"/>
-            <w:r>
-              <w:rPr>
-                <w:rFonts w:ascii="Consolas" w:eastAsia="Times New Roman" w:hAnsi="Consolas" w:cs="Times New Roman"/>
-                <w:color w:val="9CDCFE"/>
-                <w:sz w:val="21"/>
-                <w:szCs w:val="21"/>
-                <w:lang w:eastAsia="fr-CH"/>
-              </w:rPr>
-              <w:t>db</w:t>
-            </w:r>
-            <w:r>
-              <w:rPr>
-                <w:rFonts w:ascii="Consolas" w:eastAsia="Times New Roman" w:hAnsi="Consolas" w:cs="Times New Roman"/>
-                <w:color w:val="CCCCCC"/>
-                <w:sz w:val="21"/>
-                <w:szCs w:val="21"/>
-                <w:lang w:eastAsia="fr-CH"/>
-              </w:rPr>
-              <w:t>.</w:t>
-            </w:r>
-            <w:r>
-              <w:rPr>
-                <w:rFonts w:ascii="Consolas" w:eastAsia="Times New Roman" w:hAnsi="Consolas" w:cs="Times New Roman"/>
-                <w:color w:val="9CDCFE"/>
-                <w:sz w:val="21"/>
-                <w:szCs w:val="21"/>
-                <w:lang w:eastAsia="fr-CH"/>
-              </w:rPr>
-              <w:t>movies</w:t>
-            </w:r>
-            <w:proofErr w:type="gramEnd"/>
-            <w:r>
-              <w:rPr>
-                <w:rFonts w:ascii="Consolas" w:eastAsia="Times New Roman" w:hAnsi="Consolas" w:cs="Times New Roman"/>
-                <w:color w:val="CCCCCC"/>
-                <w:sz w:val="21"/>
-                <w:szCs w:val="21"/>
-                <w:lang w:eastAsia="fr-CH"/>
-              </w:rPr>
-              <w:t>.</w:t>
-            </w:r>
-            <w:r>
-              <w:rPr>
-                <w:rFonts w:ascii="Consolas" w:eastAsia="Times New Roman" w:hAnsi="Consolas" w:cs="Times New Roman"/>
-                <w:color w:val="DCDCAA"/>
-                <w:sz w:val="21"/>
-                <w:szCs w:val="21"/>
-                <w:lang w:eastAsia="fr-CH"/>
-              </w:rPr>
-              <w:t>find</w:t>
-            </w:r>
-            <w:proofErr w:type="spellEnd"/>
-            <w:r>
-              <w:rPr>
-                <w:rFonts w:ascii="Consolas" w:eastAsia="Times New Roman" w:hAnsi="Consolas" w:cs="Times New Roman"/>
-                <w:color w:val="CCCCCC"/>
-                <w:sz w:val="21"/>
-                <w:szCs w:val="21"/>
-                <w:lang w:eastAsia="fr-CH"/>
-              </w:rPr>
-              <w:t xml:space="preserve">({ </w:t>
-            </w:r>
-            <w:r>
-              <w:rPr>
-                <w:rFonts w:ascii="Consolas" w:eastAsia="Times New Roman" w:hAnsi="Consolas" w:cs="Times New Roman"/>
-                <w:color w:val="9CDCFE"/>
-                <w:sz w:val="21"/>
-                <w:szCs w:val="21"/>
-                <w:lang w:eastAsia="fr-CH"/>
-              </w:rPr>
-              <w:t>$text:</w:t>
-            </w:r>
-            <w:r>
-              <w:rPr>
-                <w:rFonts w:ascii="Consolas" w:eastAsia="Times New Roman" w:hAnsi="Consolas" w:cs="Times New Roman"/>
-                <w:color w:val="CCCCCC"/>
-                <w:sz w:val="21"/>
-                <w:szCs w:val="21"/>
-                <w:lang w:eastAsia="fr-CH"/>
-              </w:rPr>
-              <w:t xml:space="preserve"> { </w:t>
-            </w:r>
-            <w:r>
-              <w:rPr>
-                <w:rFonts w:ascii="Consolas" w:eastAsia="Times New Roman" w:hAnsi="Consolas" w:cs="Times New Roman"/>
-                <w:color w:val="9CDCFE"/>
-                <w:sz w:val="21"/>
-                <w:szCs w:val="21"/>
-                <w:lang w:eastAsia="fr-CH"/>
-              </w:rPr>
-              <w:t>$</w:t>
-            </w:r>
-            <w:proofErr w:type="spellStart"/>
-            <w:r>
-              <w:rPr>
-                <w:rFonts w:ascii="Consolas" w:eastAsia="Times New Roman" w:hAnsi="Consolas" w:cs="Times New Roman"/>
-                <w:color w:val="9CDCFE"/>
-                <w:sz w:val="21"/>
-                <w:szCs w:val="21"/>
-                <w:lang w:eastAsia="fr-CH"/>
-              </w:rPr>
-              <w:t>search</w:t>
-            </w:r>
-            <w:proofErr w:type="spellEnd"/>
-            <w:r>
-              <w:rPr>
-                <w:rFonts w:ascii="Consolas" w:eastAsia="Times New Roman" w:hAnsi="Consolas" w:cs="Times New Roman"/>
-                <w:color w:val="9CDCFE"/>
-                <w:sz w:val="21"/>
-                <w:szCs w:val="21"/>
-                <w:lang w:eastAsia="fr-CH"/>
-              </w:rPr>
-              <w:t>:</w:t>
-            </w:r>
-            <w:r>
-              <w:rPr>
-                <w:rFonts w:ascii="Consolas" w:eastAsia="Times New Roman" w:hAnsi="Consolas" w:cs="Times New Roman"/>
-                <w:color w:val="CCCCCC"/>
-                <w:sz w:val="21"/>
-                <w:szCs w:val="21"/>
-                <w:lang w:eastAsia="fr-CH"/>
-              </w:rPr>
-              <w:t xml:space="preserve"> </w:t>
-            </w:r>
-            <w:r>
-              <w:rPr>
-                <w:rFonts w:ascii="Consolas" w:eastAsia="Times New Roman" w:hAnsi="Consolas" w:cs="Times New Roman"/>
-                <w:color w:val="CE9178"/>
-                <w:sz w:val="21"/>
-                <w:szCs w:val="21"/>
-                <w:lang w:eastAsia="fr-CH"/>
-              </w:rPr>
-              <w:t>"matrix"</w:t>
-            </w:r>
-            <w:r>
-              <w:rPr>
-                <w:rFonts w:ascii="Consolas" w:eastAsia="Times New Roman" w:hAnsi="Consolas" w:cs="Times New Roman"/>
-                <w:color w:val="CCCCCC"/>
-                <w:sz w:val="21"/>
-                <w:szCs w:val="21"/>
-                <w:lang w:eastAsia="fr-CH"/>
-              </w:rPr>
-              <w:t xml:space="preserve"> } })</w:t>
-            </w:r>
-            <w:r>
-              <w:rPr>
-                <w:rFonts w:ascii="Consolas" w:eastAsia="Times New Roman" w:hAnsi="Consolas" w:cs="Times New Roman"/>
-                <w:color w:val="CCCCCC"/>
-                <w:sz w:val="21"/>
-                <w:szCs w:val="21"/>
-                <w:lang w:eastAsia="fr-CH"/>
-              </w:rPr>
-              <w:t>;</w:t>
-            </w:r>
-          </w:p>
-          <w:p>
-            <w:pPr>
-              <w:spacing w:before="240"/>
-            </w:pPr>
-          </w:p>
-        </w:tc>
-        <w:tc>
-          <w:tcPr>
-            <w:tcW w:w="2341" w:type="dxa"/>
+            <w:tcW w:w="3548" w:type="dxa"/>
           </w:tcPr>
           <w:p>
             <w:pPr>
@@ -1872,6 +1928,269 @@
                 <w:lang w:eastAsia="fr-CH"/>
               </w:rPr>
             </w:pPr>
+            <w:proofErr w:type="gramStart"/>
+            <w:r>
+              <w:rPr>
+                <w:rFonts w:ascii="Consolas" w:eastAsia="Times New Roman" w:hAnsi="Consolas" w:cs="Times New Roman"/>
+                <w:color w:val="DCDCAA"/>
+                <w:sz w:val="21"/>
+                <w:szCs w:val="21"/>
+                <w:lang w:eastAsia="fr-CH"/>
+              </w:rPr>
+              <w:t>use</w:t>
+            </w:r>
+            <w:proofErr w:type="gramEnd"/>
+            <w:r>
+              <w:rPr>
+                <w:rFonts w:ascii="Consolas" w:eastAsia="Times New Roman" w:hAnsi="Consolas" w:cs="Times New Roman"/>
+                <w:color w:val="CCCCCC"/>
+                <w:sz w:val="21"/>
+                <w:szCs w:val="21"/>
+                <w:lang w:eastAsia="fr-CH"/>
+              </w:rPr>
+              <w:t>(</w:t>
+            </w:r>
+            <w:r>
+              <w:rPr>
+                <w:rFonts w:ascii="Consolas" w:eastAsia="Times New Roman" w:hAnsi="Consolas" w:cs="Times New Roman"/>
+                <w:color w:val="CE9178"/>
+                <w:sz w:val="21"/>
+                <w:szCs w:val="21"/>
+                <w:lang w:eastAsia="fr-CH"/>
+              </w:rPr>
+              <w:t>"db_mflix"</w:t>
+            </w:r>
+            <w:r>
+              <w:rPr>
+                <w:rFonts w:ascii="Consolas" w:eastAsia="Times New Roman" w:hAnsi="Consolas" w:cs="Times New Roman"/>
+                <w:color w:val="CCCCCC"/>
+                <w:sz w:val="21"/>
+                <w:szCs w:val="21"/>
+                <w:lang w:eastAsia="fr-CH"/>
+              </w:rPr>
+              <w:t>);</w:t>
+            </w:r>
+          </w:p>
+          <w:p>
+            <w:pPr>
+              <w:shd w:val="clear" w:color="auto" w:fill="1F1F1F"/>
+              <w:spacing w:line="285" w:lineRule="atLeast"/>
+              <w:rPr>
+                <w:rFonts w:ascii="Consolas" w:eastAsia="Times New Roman" w:hAnsi="Consolas" w:cs="Times New Roman"/>
+                <w:color w:val="CCCCCC"/>
+                <w:sz w:val="21"/>
+                <w:szCs w:val="21"/>
+                <w:lang w:eastAsia="fr-CH"/>
+              </w:rPr>
+            </w:pPr>
+            <w:proofErr w:type="spellStart"/>
+            <w:proofErr w:type="gramStart"/>
+            <w:r>
+              <w:rPr>
+                <w:rFonts w:ascii="Consolas" w:eastAsia="Times New Roman" w:hAnsi="Consolas" w:cs="Times New Roman"/>
+                <w:color w:val="9CDCFE"/>
+                <w:sz w:val="21"/>
+                <w:szCs w:val="21"/>
+                <w:lang w:eastAsia="fr-CH"/>
+              </w:rPr>
+              <w:t>db</w:t>
+            </w:r>
+            <w:r>
+              <w:rPr>
+                <w:rFonts w:ascii="Consolas" w:eastAsia="Times New Roman" w:hAnsi="Consolas" w:cs="Times New Roman"/>
+                <w:color w:val="CCCCCC"/>
+                <w:sz w:val="21"/>
+                <w:szCs w:val="21"/>
+                <w:lang w:eastAsia="fr-CH"/>
+              </w:rPr>
+              <w:t>.</w:t>
+            </w:r>
+            <w:r>
+              <w:rPr>
+                <w:rFonts w:ascii="Consolas" w:eastAsia="Times New Roman" w:hAnsi="Consolas" w:cs="Times New Roman"/>
+                <w:color w:val="9CDCFE"/>
+                <w:sz w:val="21"/>
+                <w:szCs w:val="21"/>
+                <w:lang w:eastAsia="fr-CH"/>
+              </w:rPr>
+              <w:t>comments</w:t>
+            </w:r>
+            <w:proofErr w:type="gramEnd"/>
+            <w:r>
+              <w:rPr>
+                <w:rFonts w:ascii="Consolas" w:eastAsia="Times New Roman" w:hAnsi="Consolas" w:cs="Times New Roman"/>
+                <w:color w:val="CCCCCC"/>
+                <w:sz w:val="21"/>
+                <w:szCs w:val="21"/>
+                <w:lang w:eastAsia="fr-CH"/>
+              </w:rPr>
+              <w:t>.</w:t>
+            </w:r>
+            <w:r>
+              <w:rPr>
+                <w:rFonts w:ascii="Consolas" w:eastAsia="Times New Roman" w:hAnsi="Consolas" w:cs="Times New Roman"/>
+                <w:color w:val="DCDCAA"/>
+                <w:sz w:val="21"/>
+                <w:szCs w:val="21"/>
+                <w:lang w:eastAsia="fr-CH"/>
+              </w:rPr>
+              <w:t>find</w:t>
+            </w:r>
+            <w:proofErr w:type="spellEnd"/>
+            <w:r>
+              <w:rPr>
+                <w:rFonts w:ascii="Consolas" w:eastAsia="Times New Roman" w:hAnsi="Consolas" w:cs="Times New Roman"/>
+                <w:color w:val="CCCCCC"/>
+                <w:sz w:val="21"/>
+                <w:szCs w:val="21"/>
+                <w:lang w:eastAsia="fr-CH"/>
+              </w:rPr>
+              <w:t xml:space="preserve">({ </w:t>
+            </w:r>
+            <w:r>
+              <w:rPr>
+                <w:rFonts w:ascii="Consolas" w:eastAsia="Times New Roman" w:hAnsi="Consolas" w:cs="Times New Roman"/>
+                <w:color w:val="9CDCFE"/>
+                <w:sz w:val="21"/>
+                <w:szCs w:val="21"/>
+                <w:lang w:eastAsia="fr-CH"/>
+              </w:rPr>
+              <w:t>$</w:t>
+            </w:r>
+            <w:proofErr w:type="spellStart"/>
+            <w:r>
+              <w:rPr>
+                <w:rFonts w:ascii="Consolas" w:eastAsia="Times New Roman" w:hAnsi="Consolas" w:cs="Times New Roman"/>
+                <w:color w:val="9CDCFE"/>
+                <w:sz w:val="21"/>
+                <w:szCs w:val="21"/>
+                <w:lang w:eastAsia="fr-CH"/>
+              </w:rPr>
+              <w:t>text</w:t>
+            </w:r>
+            <w:proofErr w:type="spellEnd"/>
+            <w:r>
+              <w:rPr>
+                <w:rFonts w:ascii="Consolas" w:eastAsia="Times New Roman" w:hAnsi="Consolas" w:cs="Times New Roman"/>
+                <w:color w:val="9CDCFE"/>
+                <w:sz w:val="21"/>
+                <w:szCs w:val="21"/>
+                <w:lang w:eastAsia="fr-CH"/>
+              </w:rPr>
+              <w:t>:</w:t>
+            </w:r>
+            <w:r>
+              <w:rPr>
+                <w:rFonts w:ascii="Consolas" w:eastAsia="Times New Roman" w:hAnsi="Consolas" w:cs="Times New Roman"/>
+                <w:color w:val="CCCCCC"/>
+                <w:sz w:val="21"/>
+                <w:szCs w:val="21"/>
+                <w:lang w:eastAsia="fr-CH"/>
+              </w:rPr>
+              <w:t xml:space="preserve"> {</w:t>
+            </w:r>
+            <w:r>
+              <w:rPr>
+                <w:rFonts w:ascii="Consolas" w:eastAsia="Times New Roman" w:hAnsi="Consolas" w:cs="Times New Roman"/>
+                <w:color w:val="9CDCFE"/>
+                <w:sz w:val="21"/>
+                <w:szCs w:val="21"/>
+                <w:lang w:eastAsia="fr-CH"/>
+              </w:rPr>
+              <w:t>$</w:t>
+            </w:r>
+            <w:proofErr w:type="spellStart"/>
+            <w:r>
+              <w:rPr>
+                <w:rFonts w:ascii="Consolas" w:eastAsia="Times New Roman" w:hAnsi="Consolas" w:cs="Times New Roman"/>
+                <w:color w:val="9CDCFE"/>
+                <w:sz w:val="21"/>
+                <w:szCs w:val="21"/>
+                <w:lang w:eastAsia="fr-CH"/>
+              </w:rPr>
+              <w:t>search</w:t>
+            </w:r>
+            <w:proofErr w:type="spellEnd"/>
+            <w:r>
+              <w:rPr>
+                <w:rFonts w:ascii="Consolas" w:eastAsia="Times New Roman" w:hAnsi="Consolas" w:cs="Times New Roman"/>
+                <w:color w:val="9CDCFE"/>
+                <w:sz w:val="21"/>
+                <w:szCs w:val="21"/>
+                <w:lang w:eastAsia="fr-CH"/>
+              </w:rPr>
+              <w:t>:</w:t>
+            </w:r>
+            <w:r>
+              <w:rPr>
+                <w:rFonts w:ascii="Consolas" w:eastAsia="Times New Roman" w:hAnsi="Consolas" w:cs="Times New Roman"/>
+                <w:color w:val="CCCCCC"/>
+                <w:sz w:val="21"/>
+                <w:szCs w:val="21"/>
+                <w:lang w:eastAsia="fr-CH"/>
+              </w:rPr>
+              <w:t xml:space="preserve"> </w:t>
+            </w:r>
+            <w:r>
+              <w:rPr>
+                <w:rFonts w:ascii="Consolas" w:eastAsia="Times New Roman" w:hAnsi="Consolas" w:cs="Times New Roman"/>
+                <w:color w:val="CE9178"/>
+                <w:sz w:val="21"/>
+                <w:szCs w:val="21"/>
+                <w:lang w:eastAsia="fr-CH"/>
+              </w:rPr>
+              <w:t>"</w:t>
+            </w:r>
+            <w:proofErr w:type="spellStart"/>
+            <w:r>
+              <w:rPr>
+                <w:rFonts w:ascii="Consolas" w:eastAsia="Times New Roman" w:hAnsi="Consolas" w:cs="Times New Roman"/>
+                <w:color w:val="CE9178"/>
+                <w:sz w:val="21"/>
+                <w:szCs w:val="21"/>
+                <w:lang w:eastAsia="fr-CH"/>
+              </w:rPr>
+              <w:t>veritatis</w:t>
+            </w:r>
+            <w:proofErr w:type="spellEnd"/>
+            <w:r>
+              <w:rPr>
+                <w:rFonts w:ascii="Consolas" w:eastAsia="Times New Roman" w:hAnsi="Consolas" w:cs="Times New Roman"/>
+                <w:color w:val="CE9178"/>
+                <w:sz w:val="21"/>
+                <w:szCs w:val="21"/>
+                <w:lang w:eastAsia="fr-CH"/>
+              </w:rPr>
+              <w:t>"</w:t>
+            </w:r>
+            <w:r>
+              <w:rPr>
+                <w:rFonts w:ascii="Consolas" w:eastAsia="Times New Roman" w:hAnsi="Consolas" w:cs="Times New Roman"/>
+                <w:color w:val="CCCCCC"/>
+                <w:sz w:val="21"/>
+                <w:szCs w:val="21"/>
+                <w:lang w:eastAsia="fr-CH"/>
+              </w:rPr>
+              <w:t>} });</w:t>
+            </w:r>
+          </w:p>
+        </w:tc>
+        <w:tc>
+          <w:tcPr>
+            <w:tcW w:w="2757" w:type="dxa"/>
+          </w:tcPr>
+          <w:p>
+            <w:pPr>
+              <w:shd w:val="clear" w:color="auto" w:fill="1F1F1F"/>
+              <w:spacing w:after="0" w:line="285" w:lineRule="atLeast"/>
+              <w:rPr>
+                <w:rFonts w:ascii="Consolas" w:eastAsia="Times New Roman" w:hAnsi="Consolas" w:cs="Times New Roman"/>
+                <w:color w:val="CCCCCC"/>
+                <w:sz w:val="21"/>
+                <w:szCs w:val="21"/>
+                <w:lang w:eastAsia="fr-CH"/>
+              </w:rPr>
+            </w:pPr>
             <w:r>
               <w:rPr>
                 <w:rFonts w:ascii="Consolas" w:eastAsia="Times New Roman" w:hAnsi="Consolas" w:cs="Times New Roman"/>
@@ -1934,7 +2253,7 @@
                 <w:szCs w:val="21"/>
                 <w:lang w:eastAsia="fr-CH"/>
               </w:rPr>
-              <w:t>18</w:t>
+              <w:t>21</w:t>
             </w:r>
             <w:r>
               <w:rPr>
@@ -2032,7 +2351,7 @@
                 <w:szCs w:val="21"/>
                 <w:lang w:eastAsia="fr-CH"/>
               </w:rPr>
-              <w:t>0</w:t>
+              <w:t>5</w:t>
             </w:r>
             <w:r>
               <w:rPr>
@@ -2056,24 +2375,209 @@
       <w:tr>
         <w:tc>
           <w:tcPr>
-            <w:tcW w:w="3964" w:type="dxa"/>
+            <w:tcW w:w="3548" w:type="dxa"/>
           </w:tcPr>
           <w:p>
             <w:pPr>
-              <w:spacing w:before="240"/>
-              <w:jc w:val="center"/>
+              <w:shd w:val="clear" w:color="auto" w:fill="1F1F1F"/>
+              <w:spacing w:after="0" w:line="285" w:lineRule="atLeast"/>
+              <w:rPr>
+                <w:rFonts w:ascii="Consolas" w:eastAsia="Times New Roman" w:hAnsi="Consolas" w:cs="Times New Roman"/>
+                <w:color w:val="CCCCCC"/>
+                <w:sz w:val="21"/>
+                <w:szCs w:val="21"/>
+                <w:lang w:eastAsia="fr-CH"/>
+              </w:rPr>
             </w:pPr>
+            <w:proofErr w:type="gramStart"/>
+            <w:r>
+              <w:rPr>
+                <w:rFonts w:ascii="Consolas" w:eastAsia="Times New Roman" w:hAnsi="Consolas" w:cs="Times New Roman"/>
+                <w:color w:val="DCDCAA"/>
+                <w:sz w:val="21"/>
+                <w:szCs w:val="21"/>
+                <w:lang w:eastAsia="fr-CH"/>
+              </w:rPr>
+              <w:t>use</w:t>
+            </w:r>
+            <w:proofErr w:type="gramEnd"/>
+            <w:r>
+              <w:rPr>
+                <w:rFonts w:ascii="Consolas" w:eastAsia="Times New Roman" w:hAnsi="Consolas" w:cs="Times New Roman"/>
+                <w:color w:val="CCCCCC"/>
+                <w:sz w:val="21"/>
+                <w:szCs w:val="21"/>
+                <w:lang w:eastAsia="fr-CH"/>
+              </w:rPr>
+              <w:t>(</w:t>
+            </w:r>
+            <w:r>
+              <w:rPr>
+                <w:rFonts w:ascii="Consolas" w:eastAsia="Times New Roman" w:hAnsi="Consolas" w:cs="Times New Roman"/>
+                <w:color w:val="CE9178"/>
+                <w:sz w:val="21"/>
+                <w:szCs w:val="21"/>
+                <w:lang w:eastAsia="fr-CH"/>
+              </w:rPr>
+              <w:t>"db_mflix"</w:t>
+            </w:r>
+            <w:r>
+              <w:rPr>
+                <w:rFonts w:ascii="Consolas" w:eastAsia="Times New Roman" w:hAnsi="Consolas" w:cs="Times New Roman"/>
+                <w:color w:val="CCCCCC"/>
+                <w:sz w:val="21"/>
+                <w:szCs w:val="21"/>
+                <w:lang w:eastAsia="fr-CH"/>
+              </w:rPr>
+              <w:t>);</w:t>
+            </w:r>
           </w:p>
-        </w:tc>
-        <w:tc>
-          <w:tcPr>
-            <w:tcW w:w="2341" w:type="dxa"/>
-          </w:tcPr>
           <w:p>
             <w:pPr>
-              <w:spacing w:before="240"/>
-              <w:jc w:val="center"/>
+              <w:shd w:val="clear" w:color="auto" w:fill="1F1F1F"/>
+              <w:spacing w:line="285" w:lineRule="atLeast"/>
+              <w:rPr>
+                <w:rFonts w:ascii="Consolas" w:eastAsia="Times New Roman" w:hAnsi="Consolas" w:cs="Times New Roman"/>
+                <w:color w:val="CCCCCC"/>
+                <w:sz w:val="21"/>
+                <w:szCs w:val="21"/>
+                <w:lang w:eastAsia="fr-CH"/>
+              </w:rPr>
             </w:pPr>
+            <w:proofErr w:type="spellStart"/>
+            <w:proofErr w:type="gramStart"/>
+            <w:r>
+              <w:rPr>
+                <w:rFonts w:ascii="Consolas" w:eastAsia="Times New Roman" w:hAnsi="Consolas" w:cs="Times New Roman"/>
+                <w:color w:val="9CDCFE"/>
+                <w:sz w:val="21"/>
+                <w:szCs w:val="21"/>
+                <w:lang w:eastAsia="fr-CH"/>
+              </w:rPr>
+              <w:t>db</w:t>
+            </w:r>
+            <w:r>
+              <w:rPr>
+                <w:rFonts w:ascii="Consolas" w:eastAsia="Times New Roman" w:hAnsi="Consolas" w:cs="Times New Roman"/>
+                <w:color w:val="CCCCCC"/>
+                <w:sz w:val="21"/>
+                <w:szCs w:val="21"/>
+                <w:lang w:eastAsia="fr-CH"/>
+              </w:rPr>
+              <w:t>.</w:t>
+            </w:r>
+            <w:r>
+              <w:rPr>
+                <w:rFonts w:ascii="Consolas" w:eastAsia="Times New Roman" w:hAnsi="Consolas" w:cs="Times New Roman"/>
+                <w:color w:val="9CDCFE"/>
+                <w:sz w:val="21"/>
+                <w:szCs w:val="21"/>
+                <w:lang w:eastAsia="fr-CH"/>
+              </w:rPr>
+              <w:t>users</w:t>
+            </w:r>
+            <w:proofErr w:type="gramEnd"/>
+            <w:r>
+              <w:rPr>
+                <w:rFonts w:ascii="Consolas" w:eastAsia="Times New Roman" w:hAnsi="Consolas" w:cs="Times New Roman"/>
+                <w:color w:val="CCCCCC"/>
+                <w:sz w:val="21"/>
+                <w:szCs w:val="21"/>
+                <w:lang w:eastAsia="fr-CH"/>
+              </w:rPr>
+              <w:t>.</w:t>
+            </w:r>
+            <w:r>
+              <w:rPr>
+                <w:rFonts w:ascii="Consolas" w:eastAsia="Times New Roman" w:hAnsi="Consolas" w:cs="Times New Roman"/>
+                <w:color w:val="DCDCAA"/>
+                <w:sz w:val="21"/>
+                <w:szCs w:val="21"/>
+                <w:lang w:eastAsia="fr-CH"/>
+              </w:rPr>
+              <w:t>find</w:t>
+            </w:r>
+            <w:proofErr w:type="spellEnd"/>
+            <w:r>
+              <w:rPr>
+                <w:rFonts w:ascii="Consolas" w:eastAsia="Times New Roman" w:hAnsi="Consolas" w:cs="Times New Roman"/>
+                <w:color w:val="CCCCCC"/>
+                <w:sz w:val="21"/>
+                <w:szCs w:val="21"/>
+                <w:lang w:eastAsia="fr-CH"/>
+              </w:rPr>
+              <w:t>({</w:t>
+            </w:r>
+            <w:r>
+              <w:rPr>
+                <w:rFonts w:ascii="Consolas" w:eastAsia="Times New Roman" w:hAnsi="Consolas" w:cs="Times New Roman"/>
+                <w:color w:val="9CDCFE"/>
+                <w:sz w:val="21"/>
+                <w:szCs w:val="21"/>
+                <w:lang w:eastAsia="fr-CH"/>
+              </w:rPr>
+              <w:t>email:</w:t>
+            </w:r>
+            <w:r>
+              <w:rPr>
+                <w:rFonts w:ascii="Consolas" w:eastAsia="Times New Roman" w:hAnsi="Consolas" w:cs="Times New Roman"/>
+                <w:color w:val="D16969"/>
+                <w:sz w:val="21"/>
+                <w:szCs w:val="21"/>
+                <w:lang w:eastAsia="fr-CH"/>
+              </w:rPr>
+              <w:t xml:space="preserve"> /</w:t>
+            </w:r>
+            <w:r>
+              <w:rPr>
+                <w:rFonts w:ascii="Consolas" w:eastAsia="Times New Roman" w:hAnsi="Consolas" w:cs="Times New Roman"/>
+                <w:color w:val="D7BA7D"/>
+                <w:sz w:val="21"/>
+                <w:szCs w:val="21"/>
+                <w:lang w:eastAsia="fr-CH"/>
+              </w:rPr>
+              <w:t>\.</w:t>
+            </w:r>
+            <w:r>
+              <w:rPr>
+                <w:rFonts w:ascii="Consolas" w:eastAsia="Times New Roman" w:hAnsi="Consolas" w:cs="Times New Roman"/>
+                <w:color w:val="D16969"/>
+                <w:sz w:val="21"/>
+                <w:szCs w:val="21"/>
+                <w:lang w:eastAsia="fr-CH"/>
+              </w:rPr>
+              <w:t>com</w:t>
+            </w:r>
+            <w:r>
+              <w:rPr>
+                <w:rFonts w:ascii="Consolas" w:eastAsia="Times New Roman" w:hAnsi="Consolas" w:cs="Times New Roman"/>
+                <w:color w:val="DCDCAA"/>
+                <w:sz w:val="21"/>
+                <w:szCs w:val="21"/>
+                <w:lang w:eastAsia="fr-CH"/>
+              </w:rPr>
+              <w:t>$</w:t>
+            </w:r>
+            <w:r>
+              <w:rPr>
+                <w:rFonts w:ascii="Consolas" w:eastAsia="Times New Roman" w:hAnsi="Consolas" w:cs="Times New Roman"/>
+                <w:color w:val="D16969"/>
+                <w:sz w:val="21"/>
+                <w:szCs w:val="21"/>
+                <w:lang w:eastAsia="fr-CH"/>
+              </w:rPr>
+              <w:t>/</w:t>
+            </w:r>
+            <w:r>
+              <w:rPr>
+                <w:rFonts w:ascii="Consolas" w:eastAsia="Times New Roman" w:hAnsi="Consolas" w:cs="Times New Roman"/>
+                <w:color w:val="CCCCCC"/>
+                <w:sz w:val="21"/>
+                <w:szCs w:val="21"/>
+                <w:lang w:eastAsia="fr-CH"/>
+              </w:rPr>
+              <w:t>});</w:t>
+            </w:r>
           </w:p>
         </w:tc>
         <w:tc>
@@ -2082,9 +2586,182 @@
           </w:tcPr>
           <w:p>
             <w:pPr>
-              <w:spacing w:before="240"/>
-              <w:jc w:val="center"/>
+              <w:shd w:val="clear" w:color="auto" w:fill="1F1F1F"/>
+              <w:spacing w:line="285" w:lineRule="atLeast"/>
+              <w:rPr>
+                <w:rFonts w:ascii="Consolas" w:eastAsia="Times New Roman" w:hAnsi="Consolas" w:cs="Times New Roman"/>
+                <w:color w:val="CCCCCC"/>
+                <w:sz w:val="21"/>
+                <w:szCs w:val="21"/>
+                <w:lang w:eastAsia="fr-CH"/>
+              </w:rPr>
             </w:pPr>
+            <w:r>
+              <w:rPr>
+                <w:rFonts w:ascii="Consolas" w:eastAsia="Times New Roman" w:hAnsi="Consolas" w:cs="Times New Roman"/>
+                <w:color w:val="9CDCFE"/>
+                <w:sz w:val="21"/>
+                <w:szCs w:val="21"/>
+                <w:lang w:eastAsia="fr-CH"/>
+              </w:rPr>
+              <w:t>"</w:t>
+            </w:r>
+            <w:proofErr w:type="spellStart"/>
+            <w:r>
+              <w:rPr>
+                <w:rFonts w:ascii="Consolas" w:eastAsia="Times New Roman" w:hAnsi="Consolas" w:cs="Times New Roman"/>
+                <w:color w:val="9CDCFE"/>
+                <w:sz w:val="21"/>
+                <w:szCs w:val="21"/>
+                <w:lang w:eastAsia="fr-CH"/>
+              </w:rPr>
+              <w:t>executionTimeMillis</w:t>
+            </w:r>
+            <w:proofErr w:type="spellEnd"/>
+            <w:proofErr w:type="gramStart"/>
+            <w:r>
+              <w:rPr>
+                <w:rFonts w:ascii="Consolas" w:eastAsia="Times New Roman" w:hAnsi="Consolas" w:cs="Times New Roman"/>
+                <w:color w:val="9CDCFE"/>
+                <w:sz w:val="21"/>
+                <w:szCs w:val="21"/>
+                <w:lang w:eastAsia="fr-CH"/>
+              </w:rPr>
+              <w:t>"</w:t>
+            </w:r>
+            <w:r>
+              <w:rPr>
+                <w:rFonts w:ascii="Consolas" w:eastAsia="Times New Roman" w:hAnsi="Consolas" w:cs="Times New Roman"/>
+                <w:color w:val="CCCCCC"/>
+                <w:sz w:val="21"/>
+                <w:szCs w:val="21"/>
+                <w:lang w:eastAsia="fr-CH"/>
+              </w:rPr>
+              <w:t>:</w:t>
+            </w:r>
+            <w:proofErr w:type="gramEnd"/>
+            <w:r>
+              <w:rPr>
+                <w:rFonts w:ascii="Consolas" w:eastAsia="Times New Roman" w:hAnsi="Consolas" w:cs="Times New Roman"/>
+                <w:color w:val="CCCCCC"/>
+                <w:sz w:val="21"/>
+                <w:szCs w:val="21"/>
+                <w:lang w:eastAsia="fr-CH"/>
+              </w:rPr>
+              <w:t xml:space="preserve"> </w:t>
+            </w:r>
+            <w:r>
+              <w:rPr>
+                <w:rFonts w:ascii="Consolas" w:eastAsia="Times New Roman" w:hAnsi="Consolas" w:cs="Times New Roman"/>
+                <w:color w:val="B5CEA8"/>
+                <w:sz w:val="21"/>
+                <w:szCs w:val="21"/>
+                <w:lang w:eastAsia="fr-CH"/>
+              </w:rPr>
+              <w:t>0</w:t>
+            </w:r>
+            <w:r>
+              <w:rPr>
+                <w:rFonts w:ascii="Consolas" w:eastAsia="Times New Roman" w:hAnsi="Consolas" w:cs="Times New Roman"/>
+                <w:color w:val="CCCCCC"/>
+                <w:sz w:val="21"/>
+                <w:szCs w:val="21"/>
+                <w:lang w:eastAsia="fr-CH"/>
+              </w:rPr>
+              <w:t>,</w:t>
+            </w:r>
+          </w:p>
+        </w:tc>
+        <w:tc>
+          <w:tcPr>
+            <w:tcW w:w="2757" w:type="dxa"/>
+          </w:tcPr>
+          <w:p>
+            <w:pPr>
+              <w:shd w:val="clear" w:color="auto" w:fill="1F1F1F"/>
+              <w:spacing w:line="285" w:lineRule="atLeast"/>
+              <w:rPr>
+                <w:rFonts w:ascii="Consolas" w:eastAsia="Times New Roman" w:hAnsi="Consolas" w:cs="Times New Roman"/>
+                <w:color w:val="CCCCCC"/>
+                <w:sz w:val="21"/>
+                <w:szCs w:val="21"/>
+                <w:lang w:eastAsia="fr-CH"/>
+              </w:rPr>
+            </w:pPr>
+            <w:r>
+              <w:rPr>
+                <w:rFonts w:ascii="Consolas" w:eastAsia="Times New Roman" w:hAnsi="Consolas" w:cs="Times New Roman"/>
+                <w:color w:val="9CDCFE"/>
+                <w:sz w:val="21"/>
+                <w:szCs w:val="21"/>
+                <w:lang w:eastAsia="fr-CH"/>
+              </w:rPr>
+              <w:t>"</w:t>
+            </w:r>
+            <w:proofErr w:type="spellStart"/>
+            <w:r>
+              <w:rPr>
+                <w:rFonts w:ascii="Consolas" w:eastAsia="Times New Roman" w:hAnsi="Consolas" w:cs="Times New Roman"/>
+                <w:color w:val="9CDCFE"/>
+                <w:sz w:val="21"/>
+                <w:szCs w:val="21"/>
+                <w:lang w:eastAsia="fr-CH"/>
+              </w:rPr>
+              <w:t>executionTimeMillis</w:t>
+            </w:r>
+            <w:proofErr w:type="spellEnd"/>
+            <w:proofErr w:type="gramStart"/>
+            <w:r>
+              <w:rPr>
+                <w:rFonts w:ascii="Consolas" w:eastAsia="Times New Roman" w:hAnsi="Consolas" w:cs="Times New Roman"/>
+                <w:color w:val="9CDCFE"/>
+                <w:sz w:val="21"/>
+                <w:szCs w:val="21"/>
+                <w:lang w:eastAsia="fr-CH"/>
+              </w:rPr>
+              <w:t>"</w:t>
+            </w:r>
+            <w:r>
+              <w:rPr>
+                <w:rFonts w:ascii="Consolas" w:eastAsia="Times New Roman" w:hAnsi="Consolas" w:cs="Times New Roman"/>
+                <w:color w:val="CCCCCC"/>
+                <w:sz w:val="21"/>
+                <w:szCs w:val="21"/>
+                <w:lang w:eastAsia="fr-CH"/>
+              </w:rPr>
+              <w:t>:</w:t>
+            </w:r>
+            <w:proofErr w:type="gramEnd"/>
+            <w:r>
+              <w:rPr>
+                <w:rFonts w:ascii="Consolas" w:eastAsia="Times New Roman" w:hAnsi="Consolas" w:cs="Times New Roman"/>
+                <w:color w:val="CCCCCC"/>
+                <w:sz w:val="21"/>
+                <w:szCs w:val="21"/>
+                <w:lang w:eastAsia="fr-CH"/>
+              </w:rPr>
+              <w:t xml:space="preserve"> </w:t>
+            </w:r>
+            <w:r>
+              <w:rPr>
+                <w:rFonts w:ascii="Consolas" w:eastAsia="Times New Roman" w:hAnsi="Consolas" w:cs="Times New Roman"/>
+                <w:color w:val="B5CEA8"/>
+                <w:sz w:val="21"/>
+                <w:szCs w:val="21"/>
+                <w:lang w:eastAsia="fr-CH"/>
+              </w:rPr>
+              <w:t>0</w:t>
+            </w:r>
+            <w:r>
+              <w:rPr>
+                <w:rFonts w:ascii="Consolas" w:eastAsia="Times New Roman" w:hAnsi="Consolas" w:cs="Times New Roman"/>
+                <w:color w:val="CCCCCC"/>
+                <w:sz w:val="21"/>
+                <w:szCs w:val="21"/>
+                <w:lang w:eastAsia="fr-CH"/>
+              </w:rPr>
+              <w:t>,</w:t>
+            </w:r>
           </w:p>
         </w:tc>
       </w:tr>
@@ -2093,16 +2770,27 @@
       <w:pPr>
         <w:spacing w:before="240"/>
       </w:pPr>
+      <w:r>
+        <w:t>Lors de la troisième requête il peut être constater que le temps d’exécution n’a pas changé cela est dû au nombre de document dans la collection (185 au moment de la rédaction du rapport) qui n’est pas assez élever pour avoir un impacte sur le temps d’exécution de la requête</w:t>
+      </w:r>
+      <w:r>
+        <w:t>.</w:t>
+      </w:r>
+    </w:p>
+    <w:p>
+      <w:r>
+        <w:br w:type="page"/>
+      </w:r>
     </w:p>
     <w:p>
       <w:pPr>
         <w:pStyle w:val="Titre1"/>
       </w:pPr>
-      <w:bookmarkStart w:id="2" w:name="_Toc158371751"/>
+      <w:bookmarkStart w:id="5" w:name="_Toc160792421"/>
       <w:r>
         <w:t>Point G : Sauvegarde la base de données</w:t>
       </w:r>
-      <w:bookmarkEnd w:id="2"/>
+      <w:bookmarkEnd w:id="5"/>
       <w:r>
         <w:t xml:space="preserve"> </w:t>
       </w:r>
@@ -2160,11 +2848,10 @@
         <w:rPr>
           <w:noProof/>
         </w:rPr>
-        <w:lastRenderedPageBreak/>
         <w:drawing>
-          <wp:inline distT="0" distB="0" distL="0" distR="0" wp14:anchorId="12AE1482" wp14:editId="42D3B2A7">
-            <wp:extent cx="5762625" cy="1343025"/>
-            <wp:effectExtent l="0" t="0" r="9525" b="9525"/>
+          <wp:inline distT="0" distB="0" distL="0" distR="0" wp14:anchorId="12AE1482" wp14:editId="3BE3A0AF">
+            <wp:extent cx="5762625" cy="1014857"/>
+            <wp:effectExtent l="0" t="0" r="0" b="0"/>
             <wp:docPr id="6" name="Image 6"/>
             <wp:cNvGraphicFramePr>
               <a:graphicFrameLocks xmlns:a="http://schemas.openxmlformats.org/drawingml/2006/main" noChangeAspect="1"/>
@@ -2173,13 +2860,280 @@
               <a:graphicData uri="http://schemas.openxmlformats.org/drawingml/2006/picture">
                 <pic:pic xmlns:pic="http://schemas.openxmlformats.org/drawingml/2006/picture">
                   <pic:nvPicPr>
-                    <pic:cNvPr id="0" name="Picture 3"/>
+                    <pic:cNvPr id="6" name="Image 6"/>
                     <pic:cNvPicPr>
                       <a:picLocks noChangeAspect="1" noChangeArrowheads="1"/>
                     </pic:cNvPicPr>
                   </pic:nvPicPr>
                   <pic:blipFill>
                     <a:blip r:embed="rId10">
+                      <a:extLst>
+                        <a:ext uri="{28A0092B-C50C-407E-A947-70E740481C1C}">
+                          <a14:useLocalDpi xmlns:a14="http://schemas.microsoft.com/office/drawing/2010/main" val="0"/>
+                        </a:ext>
+                      </a:extLst>
+                    </a:blip>
+                    <a:stretch>
+                      <a:fillRect/>
+                    </a:stretch>
+                  </pic:blipFill>
+                  <pic:spPr bwMode="auto">
+                    <a:xfrm>
+                      <a:off x="0" y="0"/>
+                      <a:ext cx="5762625" cy="1014857"/>
+                    </a:xfrm>
+                    <a:prstGeom prst="rect">
+                      <a:avLst/>
+                    </a:prstGeom>
+                    <a:noFill/>
+                    <a:ln>
+                      <a:noFill/>
+                    </a:ln>
+                  </pic:spPr>
+                </pic:pic>
+              </a:graphicData>
+            </a:graphic>
+          </wp:inline>
+        </w:drawing>
+      </w:r>
+    </w:p>
+    <w:p>
+      <w:pPr>
+        <w:pStyle w:val="Lgende"/>
+        <w:jc w:val="center"/>
+      </w:pPr>
+      <w:r>
+        <w:t xml:space="preserve">Figure </w:t>
+      </w:r>
+      <w:r>
+        <w:fldChar w:fldCharType="begin"/>
+      </w:r>
+      <w:r>
+        <w:instrText xml:space="preserve"> SEQ Figure \* ARABIC </w:instrText>
+      </w:r>
+      <w:r>
+        <w:fldChar w:fldCharType="separate"/>
+      </w:r>
+      <w:r>
+        <w:rPr>
+          <w:noProof/>
+        </w:rPr>
+        <w:t>2</w:t>
+      </w:r>
+      <w:r>
+        <w:rPr>
+          <w:noProof/>
+        </w:rPr>
+        <w:fldChar w:fldCharType="end"/>
+      </w:r>
+      <w:r>
+        <w:t>. Commande pour sauvegarder sa Base de données</w:t>
+      </w:r>
+    </w:p>
+    <w:p/>
+    <w:p>
+      <w:r>
+        <w:t>Pour ce qui est de la commande elle ne change pas énormément à la commande pour restaurer la base de données (</w:t>
+      </w:r>
+      <w:hyperlink w:anchor="_Point_A_:" w:history="1">
+        <w:r>
+          <w:rPr>
+            <w:rStyle w:val="Lienhypertexte"/>
+          </w:rPr>
+          <w:t>Point A</w:t>
+        </w:r>
+      </w:hyperlink>
+      <w:r>
+        <w:t>)</w:t>
+      </w:r>
+      <w:r>
+        <w:t xml:space="preserve"> mais il y a quelque point qui changent et qui vont être expliquées :</w:t>
+      </w:r>
+    </w:p>
+    <w:p>
+      <w:pPr>
+        <w:pStyle w:val="Paragraphedeliste"/>
+        <w:numPr>
+          <w:ilvl w:val="0"/>
+          <w:numId w:val="1"/>
+        </w:numPr>
+      </w:pPr>
+      <w:r>
+        <w:t xml:space="preserve">mongodump : </w:t>
+      </w:r>
+    </w:p>
+    <w:p>
+      <w:pPr>
+        <w:pStyle w:val="Paragraphedeliste"/>
+      </w:pPr>
+      <w:r>
+        <w:t>Cet élément signifie que l’on va fais un dump/sauvegarde de notre base de données.</w:t>
+      </w:r>
+    </w:p>
+    <w:p>
+      <w:pPr>
+        <w:pStyle w:val="Paragraphedeliste"/>
+      </w:pPr>
+    </w:p>
+    <w:p>
+      <w:pPr>
+        <w:pStyle w:val="Paragraphedeliste"/>
+        <w:numPr>
+          <w:ilvl w:val="0"/>
+          <w:numId w:val="1"/>
+        </w:numPr>
+      </w:pPr>
+      <w:r>
+        <w:t xml:space="preserve">--db : </w:t>
+      </w:r>
+    </w:p>
+    <w:p>
+      <w:pPr>
+        <w:pStyle w:val="Paragraphedeliste"/>
+      </w:pPr>
+      <w:r>
+        <w:t>Cet élément</w:t>
+      </w:r>
+      <w:r>
+        <w:t xml:space="preserve"> veut tout simplement dire que l’ont va sauvegarder la base de données qui possède le nom que l’on a rentré dans notre cas il s’agit de la base de données "db_mflix"</w:t>
+      </w:r>
+      <w:r>
+        <w:t>.</w:t>
+      </w:r>
+    </w:p>
+    <w:p>
+      <w:pPr>
+        <w:pStyle w:val="Paragraphedeliste"/>
+      </w:pPr>
+    </w:p>
+    <w:p>
+      <w:pPr>
+        <w:pStyle w:val="Paragraphedeliste"/>
+        <w:numPr>
+          <w:ilvl w:val="0"/>
+          <w:numId w:val="1"/>
+        </w:numPr>
+      </w:pPr>
+      <w:r>
+        <w:t>--gzip :</w:t>
+      </w:r>
+    </w:p>
+    <w:p>
+      <w:pPr>
+        <w:pStyle w:val="Paragraphedeliste"/>
+      </w:pPr>
+      <w:r>
+        <w:t xml:space="preserve">Cela signifie que l’on va compresser </w:t>
+      </w:r>
+      <w:r>
+        <w:t xml:space="preserve">le résultat de la commande dans notre cas </w:t>
+      </w:r>
+      <w:r>
+        <w:t>ce seront les fichier JSON et BSON</w:t>
+      </w:r>
+      <w:r>
+        <w:t>.</w:t>
+      </w:r>
+    </w:p>
+    <w:p>
+      <w:pPr>
+        <w:pStyle w:val="Paragraphedeliste"/>
+      </w:pPr>
+    </w:p>
+    <w:p>
+      <w:pPr>
+        <w:pStyle w:val="Paragraphedeliste"/>
+        <w:numPr>
+          <w:ilvl w:val="0"/>
+          <w:numId w:val="1"/>
+        </w:numPr>
+      </w:pPr>
+      <w:r>
+        <w:t>--</w:t>
+      </w:r>
+      <w:r>
+        <w:t>out</w:t>
+      </w:r>
+      <w:r>
+        <w:t> :</w:t>
+      </w:r>
+    </w:p>
+    <w:p>
+      <w:pPr>
+        <w:pStyle w:val="Paragraphedeliste"/>
+      </w:pPr>
+      <w:r>
+        <w:t xml:space="preserve">Cette partie </w:t>
+      </w:r>
+      <w:r>
+        <w:t>signifie l’endroit où la sauvegarde de la base de données se trouvera.</w:t>
+      </w:r>
+    </w:p>
+    <w:p>
+      <w:r>
+        <w:t>Une fois que l’exécution de la commande s’est terminé un dossier a été créé à l’emplacement spécifier.</w:t>
+      </w:r>
+    </w:p>
+    <w:p>
+      <w:r>
+        <w:t xml:space="preserve">Pour pouvoir restaurer la base de </w:t>
+      </w:r>
+      <w:r>
+        <w:t>données</w:t>
+      </w:r>
+      <w:r>
+        <w:t xml:space="preserve"> il est nécessaire d’exécuter cette commande toujours </w:t>
+      </w:r>
+      <w:r>
+        <w:t xml:space="preserve">dans un environnement </w:t>
+      </w:r>
+      <w:r>
+        <w:rPr>
+          <w:rFonts w:ascii="Consolas" w:hAnsi="Consolas"/>
+          <w:b/>
+          <w:bCs/>
+        </w:rPr>
+        <w:t>CMD</w:t>
+      </w:r>
+      <w:r>
+        <w:t xml:space="preserve"> ou encore </w:t>
+      </w:r>
+      <w:r>
+        <w:rPr>
+          <w:rFonts w:ascii="Consolas" w:hAnsi="Consolas"/>
+          <w:b/>
+          <w:bCs/>
+        </w:rPr>
+        <w:t>PowerShell</w:t>
+      </w:r>
+      <w:r>
+        <w:t> :</w:t>
+      </w:r>
+    </w:p>
+    <w:p>
+      <w:r>
+        <w:rPr>
+          <w:noProof/>
+        </w:rPr>
+        <w:drawing>
+          <wp:inline distT="0" distB="0" distL="0" distR="0" wp14:anchorId="79BEEC73" wp14:editId="1BA5CE8C">
+            <wp:extent cx="5762625" cy="1171575"/>
+            <wp:effectExtent l="0" t="0" r="9525" b="9525"/>
+            <wp:docPr id="1566322940" name="Image 1"/>
+            <wp:cNvGraphicFramePr>
+              <a:graphicFrameLocks xmlns:a="http://schemas.openxmlformats.org/drawingml/2006/main" noChangeAspect="1"/>
+            </wp:cNvGraphicFramePr>
+            <a:graphic xmlns:a="http://schemas.openxmlformats.org/drawingml/2006/main">
+              <a:graphicData uri="http://schemas.openxmlformats.org/drawingml/2006/picture">
+                <pic:pic xmlns:pic="http://schemas.openxmlformats.org/drawingml/2006/picture">
+                  <pic:nvPicPr>
+                    <pic:cNvPr id="0" name="Picture 1"/>
+                    <pic:cNvPicPr>
+                      <a:picLocks noChangeAspect="1" noChangeArrowheads="1"/>
+                    </pic:cNvPicPr>
+                  </pic:nvPicPr>
+                  <pic:blipFill>
+                    <a:blip r:embed="rId11">
                       <a:extLst>
                         <a:ext uri="{28A0092B-C50C-407E-A947-70E740481C1C}">
                           <a14:useLocalDpi xmlns:a14="http://schemas.microsoft.com/office/drawing/2010/main" val="0"/>
@@ -2194,7 +3148,7 @@
                   <pic:spPr bwMode="auto">
                     <a:xfrm>
                       <a:off x="0" y="0"/>
-                      <a:ext cx="5762625" cy="1343025"/>
+                      <a:ext cx="5762625" cy="1171575"/>
                     </a:xfrm>
                     <a:prstGeom prst="rect">
                       <a:avLst/>
@@ -2212,29 +3166,9 @@
       </w:r>
     </w:p>
     <w:p>
-      <w:pPr>
-        <w:pStyle w:val="Lgende"/>
-        <w:jc w:val="center"/>
-      </w:pPr>
-      <w:r>
-        <w:t xml:space="preserve">Figure </w:t>
-      </w:r>
-      <w:fldSimple w:instr=" SEQ Figure \* ARABIC ">
-        <w:r>
-          <w:rPr>
-            <w:noProof/>
-          </w:rPr>
-          <w:t>2</w:t>
-        </w:r>
-      </w:fldSimple>
-      <w:r>
-        <w:t>. Commande pour sauvegarder sa Base de données</w:t>
-      </w:r>
-    </w:p>
-    <w:p/>
-    <w:p>
-      <w:r>
-        <w:t>Pour ce qui est de la commande elle ne change pas énormément à la commande pour restaurer la base de données (</w:t>
+      <w:r>
+        <w:lastRenderedPageBreak/>
+        <w:t xml:space="preserve">Cette commande diffère un peu que celle qui est au </w:t>
       </w:r>
       <w:hyperlink w:anchor="_Point_A_:" w:history="1">
         <w:r>
@@ -2245,147 +3179,55 @@
         </w:r>
       </w:hyperlink>
       <w:r>
-        <w:t>)</w:t>
-      </w:r>
-      <w:r>
-        <w:t xml:space="preserve"> mais il y a quelque point qui changent et qui vont être expliquées :</w:t>
-      </w:r>
-    </w:p>
-    <w:p>
-      <w:pPr>
-        <w:pStyle w:val="Paragraphedeliste"/>
-        <w:numPr>
-          <w:ilvl w:val="0"/>
-          <w:numId w:val="1"/>
-        </w:numPr>
-      </w:pPr>
-      <w:r>
-        <w:t xml:space="preserve">mongodump : </w:t>
-      </w:r>
-    </w:p>
-    <w:p>
-      <w:pPr>
-        <w:pStyle w:val="Paragraphedeliste"/>
-      </w:pPr>
-      <w:r>
-        <w:t>Cet élément signifie que l’on va fais un dump/sauvegarde de notre base de données.</w:t>
-      </w:r>
-    </w:p>
-    <w:p>
-      <w:pPr>
-        <w:pStyle w:val="Paragraphedeliste"/>
-      </w:pPr>
-    </w:p>
-    <w:p>
-      <w:pPr>
-        <w:pStyle w:val="Paragraphedeliste"/>
-        <w:numPr>
-          <w:ilvl w:val="0"/>
-          <w:numId w:val="1"/>
-        </w:numPr>
-      </w:pPr>
-      <w:r>
-        <w:t xml:space="preserve">--db : </w:t>
-      </w:r>
-    </w:p>
-    <w:p>
-      <w:pPr>
-        <w:pStyle w:val="Paragraphedeliste"/>
-      </w:pPr>
-      <w:r>
-        <w:t>Cet élément</w:t>
-      </w:r>
-      <w:r>
-        <w:t xml:space="preserve"> veut tout simplement dire que l’ont va sauvegarder la base de données qui possède le nom que l’on a rentré dans notre cas il s’agit de la base de données "</w:t>
-      </w:r>
-      <w:proofErr w:type="spellStart"/>
-      <w:r>
-        <w:t>db_mflix</w:t>
-      </w:r>
-      <w:proofErr w:type="spellEnd"/>
-      <w:r>
-        <w:t>"</w:t>
+        <w:t xml:space="preserve"> car au lieu de spécifier l’endroit où se trouve l’archive (avec le –archive) il est nécessaire de spécifier </w:t>
+      </w:r>
+      <w:r>
+        <w:t>le nom du dossier qui a été créé lors de la sauvegarde.</w:t>
+      </w:r>
+    </w:p>
+    <w:p/>
+    <w:p>
+      <w:pPr>
+        <w:pStyle w:val="Titre1"/>
+      </w:pPr>
+      <w:bookmarkStart w:id="6" w:name="_Toc160792422"/>
+      <w:r>
+        <w:t>Conclusion :</w:t>
+      </w:r>
+      <w:bookmarkEnd w:id="6"/>
+      <w:r>
+        <w:t xml:space="preserve"> </w:t>
+      </w:r>
+    </w:p>
+    <w:p>
+      <w:r>
+        <w:t>J’ai bien aimé faire ce projet malgré les difficultés que j’ai eu pour faire certaines requêtes notamment les agrégations. Si ce projet était à refaire je le referais avec plaisir mais je changerais certaines choses notamment mon autonomie car je demandé souvent de l’aide pour les requêtes difficiles</w:t>
       </w:r>
       <w:r>
         <w:t>.</w:t>
       </w:r>
     </w:p>
-    <w:p>
-      <w:pPr>
-        <w:pStyle w:val="Paragraphedeliste"/>
-      </w:pPr>
-    </w:p>
-    <w:p>
-      <w:pPr>
-        <w:pStyle w:val="Paragraphedeliste"/>
-        <w:numPr>
-          <w:ilvl w:val="0"/>
-          <w:numId w:val="1"/>
-        </w:numPr>
-      </w:pPr>
-      <w:r>
-        <w:t>--gzip :</w:t>
-      </w:r>
-    </w:p>
-    <w:p>
-      <w:pPr>
-        <w:pStyle w:val="Paragraphedeliste"/>
-      </w:pPr>
-      <w:r>
-        <w:t xml:space="preserve">Cela signifie que l’on va compresser </w:t>
-      </w:r>
-      <w:r>
-        <w:t>le résultat de la commande dans notre cas l’archive.</w:t>
-      </w:r>
-    </w:p>
-    <w:p>
-      <w:pPr>
-        <w:pStyle w:val="Paragraphedeliste"/>
-      </w:pPr>
-    </w:p>
-    <w:p>
-      <w:pPr>
-        <w:pStyle w:val="Paragraphedeliste"/>
-        <w:numPr>
-          <w:ilvl w:val="0"/>
-          <w:numId w:val="1"/>
-        </w:numPr>
-      </w:pPr>
-      <w:r>
-        <w:t>--archive :</w:t>
-      </w:r>
-    </w:p>
-    <w:p>
-      <w:pPr>
-        <w:pStyle w:val="Paragraphedeliste"/>
-      </w:pPr>
-      <w:r>
-        <w:t>Cette partie dit que l’on va mettre toute la base de données dans un seul fichier ce qui permet de facilité le transport de la base de données.</w:t>
-      </w:r>
-    </w:p>
-    <w:p>
-      <w:r>
-        <w:t xml:space="preserve">Pour pouvoir restaurer la base de </w:t>
-      </w:r>
-      <w:proofErr w:type="gramStart"/>
-      <w:r>
-        <w:t>donné</w:t>
-      </w:r>
-      <w:proofErr w:type="gramEnd"/>
-      <w:r>
-        <w:t xml:space="preserve"> il suffit d’exécuter la même commande qu’il y a dans le </w:t>
-      </w:r>
-      <w:hyperlink w:anchor="_Point_A_:" w:history="1">
-        <w:r>
-          <w:rPr>
-            <w:rStyle w:val="Lienhypertexte"/>
-          </w:rPr>
-          <w:t>point A</w:t>
-        </w:r>
-      </w:hyperlink>
+    <w:p/>
+    <w:p>
+      <w:pPr>
+        <w:pStyle w:val="Titre1"/>
+      </w:pPr>
+      <w:bookmarkStart w:id="7" w:name="_Toc160792423"/>
+      <w:r>
+        <w:t>ChatGPT :</w:t>
+      </w:r>
+      <w:bookmarkEnd w:id="7"/>
+      <w:r>
+        <w:t xml:space="preserve"> </w:t>
+      </w:r>
+    </w:p>
+    <w:p>
+      <w:r>
+        <w:t>J’ai utilisé l’intelligence artificiel "ChatGPT" afin de reformuler des phrases dans le rapport</w:t>
+      </w:r>
     </w:p>
     <w:sectPr>
-      <w:footerReference w:type="default" r:id="rId11"/>
+      <w:footerReference w:type="default" r:id="rId12"/>
       <w:pgSz w:w="11906" w:h="16838"/>
       <w:pgMar w:top="1417" w:right="1417" w:bottom="1417" w:left="1417" w:header="708" w:footer="708" w:gutter="0"/>
       <w:cols w:space="708"/>
@@ -2566,6 +3408,118 @@
     </w:lvl>
   </w:abstractNum>
   <w:abstractNum w:abstractNumId="1" w15:restartNumberingAfterBreak="0">
+    <w:nsid w:val="1C256005"/>
+    <w:multiLevelType w:val="hybridMultilevel"/>
+    <w:tmpl w:val="DADE026C"/>
+    <w:lvl w:ilvl="0" w:tplc="23DE7D56">
+      <w:numFmt w:val="bullet"/>
+      <w:lvlText w:val="-"/>
+      <w:lvlJc w:val="left"/>
+      <w:pPr>
+        <w:ind w:left="720" w:hanging="360"/>
+      </w:pPr>
+      <w:rPr>
+        <w:rFonts w:ascii="Calibri" w:eastAsiaTheme="minorHAnsi" w:hAnsi="Calibri" w:cs="Calibri" w:hint="default"/>
+      </w:rPr>
+    </w:lvl>
+    <w:lvl w:ilvl="1" w:tplc="100C0003" w:tentative="1">
+      <w:start w:val="1"/>
+      <w:numFmt w:val="bullet"/>
+      <w:lvlText w:val="o"/>
+      <w:lvlJc w:val="left"/>
+      <w:pPr>
+        <w:ind w:left="1440" w:hanging="360"/>
+      </w:pPr>
+      <w:rPr>
+        <w:rFonts w:ascii="Courier New" w:hAnsi="Courier New" w:cs="Courier New" w:hint="default"/>
+      </w:rPr>
+    </w:lvl>
+    <w:lvl w:ilvl="2" w:tplc="100C0005" w:tentative="1">
+      <w:start w:val="1"/>
+      <w:numFmt w:val="bullet"/>
+      <w:lvlText w:val=""/>
+      <w:lvlJc w:val="left"/>
+      <w:pPr>
+        <w:ind w:left="2160" w:hanging="360"/>
+      </w:pPr>
+      <w:rPr>
+        <w:rFonts w:ascii="Wingdings" w:hAnsi="Wingdings" w:hint="default"/>
+      </w:rPr>
+    </w:lvl>
+    <w:lvl w:ilvl="3" w:tplc="100C0001" w:tentative="1">
+      <w:start w:val="1"/>
+      <w:numFmt w:val="bullet"/>
+      <w:lvlText w:val=""/>
+      <w:lvlJc w:val="left"/>
+      <w:pPr>
+        <w:ind w:left="2880" w:hanging="360"/>
+      </w:pPr>
+      <w:rPr>
+        <w:rFonts w:ascii="Symbol" w:hAnsi="Symbol" w:hint="default"/>
+      </w:rPr>
+    </w:lvl>
+    <w:lvl w:ilvl="4" w:tplc="100C0003" w:tentative="1">
+      <w:start w:val="1"/>
+      <w:numFmt w:val="bullet"/>
+      <w:lvlText w:val="o"/>
+      <w:lvlJc w:val="left"/>
+      <w:pPr>
+        <w:ind w:left="3600" w:hanging="360"/>
+      </w:pPr>
+      <w:rPr>
+        <w:rFonts w:ascii="Courier New" w:hAnsi="Courier New" w:cs="Courier New" w:hint="default"/>
+      </w:rPr>
+    </w:lvl>
+    <w:lvl w:ilvl="5" w:tplc="100C0005" w:tentative="1">
+      <w:start w:val="1"/>
+      <w:numFmt w:val="bullet"/>
+      <w:lvlText w:val=""/>
+      <w:lvlJc w:val="left"/>
+      <w:pPr>
+        <w:ind w:left="4320" w:hanging="360"/>
+      </w:pPr>
+      <w:rPr>
+        <w:rFonts w:ascii="Wingdings" w:hAnsi="Wingdings" w:hint="default"/>
+      </w:rPr>
+    </w:lvl>
+    <w:lvl w:ilvl="6" w:tplc="100C0001" w:tentative="1">
+      <w:start w:val="1"/>
+      <w:numFmt w:val="bullet"/>
+      <w:lvlText w:val=""/>
+      <w:lvlJc w:val="left"/>
+      <w:pPr>
+        <w:ind w:left="5040" w:hanging="360"/>
+      </w:pPr>
+      <w:rPr>
+        <w:rFonts w:ascii="Symbol" w:hAnsi="Symbol" w:hint="default"/>
+      </w:rPr>
+    </w:lvl>
+    <w:lvl w:ilvl="7" w:tplc="100C0003" w:tentative="1">
+      <w:start w:val="1"/>
+      <w:numFmt w:val="bullet"/>
+      <w:lvlText w:val="o"/>
+      <w:lvlJc w:val="left"/>
+      <w:pPr>
+        <w:ind w:left="5760" w:hanging="360"/>
+      </w:pPr>
+      <w:rPr>
+        <w:rFonts w:ascii="Courier New" w:hAnsi="Courier New" w:cs="Courier New" w:hint="default"/>
+      </w:rPr>
+    </w:lvl>
+    <w:lvl w:ilvl="8" w:tplc="100C0005" w:tentative="1">
+      <w:start w:val="1"/>
+      <w:numFmt w:val="bullet"/>
+      <w:lvlText w:val=""/>
+      <w:lvlJc w:val="left"/>
+      <w:pPr>
+        <w:ind w:left="6480" w:hanging="360"/>
+      </w:pPr>
+      <w:rPr>
+        <w:rFonts w:ascii="Wingdings" w:hAnsi="Wingdings" w:hint="default"/>
+      </w:rPr>
+    </w:lvl>
+  </w:abstractNum>
+  <w:abstractNum w:abstractNumId="2" w15:restartNumberingAfterBreak="0">
     <w:nsid w:val="6F5311D2"/>
     <w:multiLevelType w:val="hybridMultilevel"/>
     <w:tmpl w:val="BB960264"/>
@@ -2679,10 +3633,13 @@
     </w:lvl>
   </w:abstractNum>
   <w:num w:numId="1" w16cid:durableId="940989339">
-    <w:abstractNumId w:val="1"/>
+    <w:abstractNumId w:val="2"/>
   </w:num>
   <w:num w:numId="2" w16cid:durableId="424496001">
     <w:abstractNumId w:val="0"/>
+  </w:num>
+  <w:num w:numId="3" w16cid:durableId="848715512">
+    <w:abstractNumId w:val="1"/>
   </w:num>
 </w:numbering>
 </file>
@@ -3439,6 +4396,19 @@
       </w:tblBorders>
     </w:tblPr>
   </w:style>
+  <w:style w:type="paragraph" w:styleId="TM2">
+    <w:name w:val="toc 2"/>
+    <w:basedOn w:val="Normal"/>
+    <w:next w:val="Normal"/>
+    <w:autoRedefine/>
+    <w:uiPriority w:val="39"/>
+    <w:unhideWhenUsed/>
+    <w:rsid w:val="00307ED5"/>
+    <w:pPr>
+      <w:spacing w:after="100"/>
+      <w:ind w:left="220"/>
+    </w:pPr>
+  </w:style>
 </w:styles>
 </file>
 

</xml_diff>